<commit_message>
create introduce the topic
</commit_message>
<xml_diff>
--- a/docs/DacTa_ver3.docx
+++ b/docs/DacTa_ver3.docx
@@ -5154,46 +5154,18 @@
         <w:spacing w:line="360" w:lineRule="auto"/>
         <w:jc w:val="both"/>
         <w:rPr>
+          <w:rFonts w:hint="default" w:ascii="Times New Roman" w:hAnsi="Times New Roman" w:cs="Times New Roman"/>
+        </w:rPr>
+      </w:pPr>
+      <w:r>
+        <w:rPr>
           <w:sz w:val="28"/>
           <w:szCs w:val="28"/>
         </w:rPr>
-      </w:pPr>
-      <w:r>
-        <w:rPr>
-          <w:sz w:val="28"/>
-          <w:szCs w:val="28"/>
-        </w:rPr>
         <w:t>Ứng dụng hỗ trợ việc sắp xếp lịch một cách khoa học, đảm bảo thời gian giữa các trận đấu hợp lý và tránh tình trạng đội bóng phải thi đấu liên tiếp trên sân nhà hoặc sân khách.</w:t>
       </w:r>
-    </w:p>
-    <w:p>
-      <w:pPr>
-        <w:keepNext w:val="0"/>
-        <w:keepLines w:val="0"/>
-        <w:widowControl/>
-        <w:suppressLineNumbers w:val="0"/>
-        <w:spacing w:line="360" w:lineRule="auto"/>
-        <w:jc w:val="both"/>
-        <w:rPr>
-          <w:rFonts w:hint="default" w:ascii="Times New Roman" w:hAnsi="Times New Roman" w:cs="Times New Roman"/>
-        </w:rPr>
-      </w:pPr>
-      <w:r>
-        <w:rPr>
-          <w:rFonts w:hint="default" w:ascii="Times New Roman" w:hAnsi="Times New Roman" w:cs="Times New Roman"/>
-        </w:rPr>
-        <w:pict>
-          <v:rect id="_x0000_i1025" o:spt="1" style="height:1.5pt;width:432pt;" fillcolor="#A0A0A0" filled="t" stroked="f" coordsize="21600,21600" o:hr="t" o:hrstd="t" o:hralign="center">
-            <v:path/>
-            <v:fill on="t" focussize="0,0"/>
-            <v:stroke on="f"/>
-            <v:imagedata o:title=""/>
-            <o:lock v:ext="edit"/>
-            <w10:wrap type="none"/>
-            <w10:anchorlock/>
-          </v:rect>
-        </w:pict>
-      </w:r>
+      <w:bookmarkStart w:id="48" w:name="_GoBack"/>
+      <w:bookmarkEnd w:id="48"/>
     </w:p>
     <w:p>
       <w:pPr>
@@ -5534,17 +5506,7 @@
         <w:ind w:left="800" w:right="0" w:hanging="420"/>
         <w:jc w:val="both"/>
         <w:rPr>
-          <w:rFonts w:ascii="Times New Roman" w:hAnsi="Times New Roman" w:eastAsia="Times New Roman" w:cs="Times New Roman"/>
-          <w:b w:val="0"/>
-          <w:i w:val="0"/>
-          <w:smallCaps w:val="0"/>
-          <w:strike w:val="0"/>
-          <w:color w:val="000000"/>
-          <w:sz w:val="28"/>
-          <w:szCs w:val="28"/>
-          <w:u w:val="none"/>
-          <w:shd w:val="clear" w:fill="auto"/>
-          <w:vertAlign w:val="baseline"/>
+          <w:rFonts w:hint="default" w:ascii="Times New Roman" w:hAnsi="Times New Roman" w:cs="Times New Roman"/>
         </w:rPr>
       </w:pPr>
       <w:r>
@@ -5567,110 +5529,692 @@
     </w:p>
     <w:p>
       <w:pPr>
+        <w:pStyle w:val="2"/>
+        <w:numPr>
+          <w:ilvl w:val="0"/>
+          <w:numId w:val="1"/>
+        </w:numPr>
+        <w:bidi w:val="0"/>
+        <w:spacing w:line="360" w:lineRule="auto"/>
+        <w:ind w:left="0" w:leftChars="0" w:firstLine="0" w:firstLineChars="0"/>
+        <w:rPr>
+          <w:rFonts w:hint="default"/>
+          <w:sz w:val="36"/>
+          <w:szCs w:val="36"/>
+        </w:rPr>
+      </w:pPr>
+      <w:bookmarkStart w:id="4" w:name="_Toc13974"/>
+      <w:r>
+        <w:rPr>
+          <w:rFonts w:hint="default"/>
+          <w:sz w:val="36"/>
+          <w:szCs w:val="36"/>
+        </w:rPr>
+        <w:t>Chức năng chính</w:t>
+      </w:r>
+      <w:bookmarkEnd w:id="4"/>
+    </w:p>
+    <w:p>
+      <w:pPr>
+        <w:pStyle w:val="3"/>
+        <w:numPr>
+          <w:ilvl w:val="1"/>
+          <w:numId w:val="1"/>
+        </w:numPr>
+        <w:bidi w:val="0"/>
+        <w:ind w:left="560" w:leftChars="200" w:firstLine="0" w:firstLineChars="0"/>
+        <w:rPr>
+          <w:rFonts w:hint="default"/>
+          <w:sz w:val="32"/>
+          <w:szCs w:val="32"/>
+        </w:rPr>
+      </w:pPr>
+      <w:r>
+        <w:rPr>
+          <w:rFonts w:hint="default"/>
+          <w:sz w:val="32"/>
+          <w:szCs w:val="32"/>
+        </w:rPr>
+        <w:t xml:space="preserve"> </w:t>
+      </w:r>
+      <w:bookmarkStart w:id="5" w:name="_Toc28869"/>
+      <w:r>
+        <w:rPr>
+          <w:rFonts w:hint="default"/>
+          <w:sz w:val="32"/>
+          <w:szCs w:val="32"/>
+        </w:rPr>
+        <w:t>Quản lý giải đấu</w:t>
+      </w:r>
+      <w:bookmarkEnd w:id="5"/>
+    </w:p>
+    <w:p>
+      <w:pPr>
+        <w:pStyle w:val="4"/>
+        <w:bidi w:val="0"/>
+        <w:ind w:left="840" w:leftChars="300" w:firstLine="0" w:firstLineChars="0"/>
+      </w:pPr>
+      <w:bookmarkStart w:id="6" w:name="_Toc20658"/>
+      <w:r>
+        <w:t>3.1.1. Mô tả chức năng</w:t>
+      </w:r>
+      <w:bookmarkEnd w:id="6"/>
+    </w:p>
+    <w:p>
+      <w:pPr>
         <w:pStyle w:val="11"/>
         <w:keepNext w:val="0"/>
         <w:keepLines w:val="0"/>
         <w:widowControl/>
         <w:suppressLineNumbers w:val="0"/>
-        <w:spacing w:line="360" w:lineRule="auto"/>
-        <w:ind w:left="720"/>
-        <w:jc w:val="both"/>
-        <w:rPr>
-          <w:rFonts w:hint="default" w:ascii="Times New Roman" w:hAnsi="Times New Roman" w:cs="Times New Roman"/>
-          <w:sz w:val="28"/>
-          <w:szCs w:val="28"/>
-        </w:rPr>
-      </w:pPr>
+        <w:ind w:left="840" w:leftChars="300" w:firstLine="0" w:firstLineChars="0"/>
+      </w:pPr>
+      <w:r>
+        <w:t>Chức năng này cho phép người dùng tạo mới, cập nhật và xóa giải đấu. Hệ thống hỗ trợ cấu hình các thông tin chi tiết về giải đấu, quản lý danh sách đội tham gia và theo dõi trạng thái giải đấu theo từng giai đoạn.</w:t>
+      </w:r>
+    </w:p>
+    <w:p>
+      <w:pPr>
+        <w:pStyle w:val="4"/>
+        <w:bidi w:val="0"/>
+        <w:ind w:left="840" w:leftChars="300" w:firstLine="0" w:firstLineChars="0"/>
+      </w:pPr>
+      <w:bookmarkStart w:id="7" w:name="_Toc10610"/>
+      <w:r>
+        <w:t>3.1.2. Yêu cầu chi tiết</w:t>
+      </w:r>
+      <w:bookmarkEnd w:id="7"/>
+    </w:p>
+    <w:p>
+      <w:pPr>
+        <w:pStyle w:val="5"/>
+        <w:bidi w:val="0"/>
+        <w:ind w:left="1120" w:leftChars="400" w:firstLine="0" w:firstLineChars="0"/>
+      </w:pPr>
+      <w:r>
+        <w:t>1. Tạo mới, cập nhật, xóa giải đấu</w:t>
+      </w:r>
     </w:p>
     <w:p>
       <w:pPr>
         <w:keepNext w:val="0"/>
         <w:keepLines w:val="0"/>
         <w:widowControl/>
+        <w:numPr>
+          <w:ilvl w:val="0"/>
+          <w:numId w:val="3"/>
+        </w:numPr>
         <w:suppressLineNumbers w:val="0"/>
-        <w:spacing w:line="360" w:lineRule="auto"/>
-        <w:jc w:val="both"/>
-        <w:rPr>
-          <w:rFonts w:hint="default" w:ascii="Times New Roman" w:hAnsi="Times New Roman" w:cs="Times New Roman"/>
-        </w:rPr>
-      </w:pPr>
-      <w:r>
-        <w:rPr>
-          <w:rFonts w:hint="default" w:ascii="Times New Roman" w:hAnsi="Times New Roman" w:cs="Times New Roman"/>
-        </w:rPr>
-        <w:pict>
-          <v:rect id="_x0000_i1026" o:spt="1" style="height:1.5pt;width:432pt;" fillcolor="#A0A0A0" filled="t" stroked="f" coordsize="21600,21600" o:hr="t" o:hrstd="t" o:hralign="center">
-            <v:path/>
-            <v:fill on="t" focussize="0,0"/>
-            <v:stroke on="f"/>
-            <v:imagedata o:title=""/>
-            <o:lock v:ext="edit"/>
-            <w10:wrap type="none"/>
-            <w10:anchorlock/>
-          </v:rect>
-        </w:pict>
-      </w:r>
-    </w:p>
-    <w:p>
-      <w:pPr>
-        <w:pStyle w:val="2"/>
+        <w:spacing w:before="0" w:beforeAutospacing="1" w:after="0" w:afterAutospacing="1"/>
+        <w:ind w:left="1560" w:leftChars="0" w:hanging="360"/>
+      </w:pPr>
+      <w:r>
+        <w:rPr>
+          <w:rStyle w:val="12"/>
+        </w:rPr>
+        <w:t>Tạo giải đấu mới</w:t>
+      </w:r>
+      <w:r>
+        <w:t>:</w:t>
+      </w:r>
+    </w:p>
+    <w:p>
+      <w:pPr>
+        <w:numPr>
+          <w:ilvl w:val="1"/>
+          <w:numId w:val="3"/>
+        </w:numPr>
+        <w:tabs>
+          <w:tab w:val="left" w:pos="1960"/>
+          <w:tab w:val="clear" w:pos="1440"/>
+        </w:tabs>
+        <w:bidi w:val="0"/>
+        <w:ind w:left="1960" w:leftChars="0" w:hanging="360" w:firstLineChars="0"/>
+      </w:pPr>
+      <w:r>
+        <w:t>Nhập các thông tin cơ bản.</w:t>
+      </w:r>
+    </w:p>
+    <w:p>
+      <w:pPr>
+        <w:numPr>
+          <w:ilvl w:val="1"/>
+          <w:numId w:val="3"/>
+        </w:numPr>
+        <w:tabs>
+          <w:tab w:val="left" w:pos="1960"/>
+          <w:tab w:val="clear" w:pos="1440"/>
+        </w:tabs>
+        <w:bidi w:val="0"/>
+        <w:ind w:left="1960" w:leftChars="0" w:hanging="360" w:firstLineChars="0"/>
+      </w:pPr>
+      <w:r>
+        <w:t>Thêm danh sách đội tham gia.</w:t>
+      </w:r>
+    </w:p>
+    <w:p>
+      <w:pPr>
+        <w:numPr>
+          <w:ilvl w:val="1"/>
+          <w:numId w:val="3"/>
+        </w:numPr>
+        <w:tabs>
+          <w:tab w:val="left" w:pos="1960"/>
+          <w:tab w:val="clear" w:pos="1440"/>
+        </w:tabs>
+        <w:bidi w:val="0"/>
+        <w:ind w:left="1960" w:leftChars="0" w:hanging="360" w:firstLineChars="0"/>
+      </w:pPr>
+      <w:r>
+        <w:t>Xác nhận và lưu vào hệ thống.</w:t>
+      </w:r>
+    </w:p>
+    <w:p>
+      <w:pPr>
+        <w:keepNext w:val="0"/>
+        <w:keepLines w:val="0"/>
+        <w:widowControl/>
         <w:numPr>
           <w:ilvl w:val="0"/>
-          <w:numId w:val="1"/>
-        </w:numPr>
+          <w:numId w:val="3"/>
+        </w:numPr>
+        <w:suppressLineNumbers w:val="0"/>
+        <w:spacing w:before="0" w:beforeAutospacing="1" w:after="0" w:afterAutospacing="1"/>
+        <w:ind w:left="1560" w:leftChars="0" w:hanging="360"/>
+      </w:pPr>
+      <w:r>
+        <w:rPr>
+          <w:rStyle w:val="12"/>
+        </w:rPr>
+        <w:t>Cập nhật giải đấu</w:t>
+      </w:r>
+      <w:r>
+        <w:t>:</w:t>
+      </w:r>
+    </w:p>
+    <w:p>
+      <w:pPr>
+        <w:numPr>
+          <w:ilvl w:val="1"/>
+          <w:numId w:val="4"/>
+        </w:numPr>
+        <w:tabs>
+          <w:tab w:val="left" w:pos="1440"/>
+          <w:tab w:val="left" w:pos="1960"/>
+        </w:tabs>
         <w:bidi w:val="0"/>
-        <w:spacing w:line="360" w:lineRule="auto"/>
-        <w:ind w:left="0" w:leftChars="0" w:firstLine="0" w:firstLineChars="0"/>
-        <w:rPr>
-          <w:rFonts w:hint="default"/>
-          <w:sz w:val="36"/>
-          <w:szCs w:val="36"/>
-        </w:rPr>
-      </w:pPr>
-      <w:bookmarkStart w:id="4" w:name="_Toc13974"/>
-      <w:r>
-        <w:rPr>
-          <w:rFonts w:hint="default"/>
-          <w:sz w:val="36"/>
-          <w:szCs w:val="36"/>
-        </w:rPr>
-        <w:t>Chức năng chính</w:t>
-      </w:r>
-      <w:bookmarkEnd w:id="4"/>
-    </w:p>
-    <w:p>
-      <w:pPr>
-        <w:pStyle w:val="3"/>
+        <w:ind w:left="1960" w:leftChars="0" w:hanging="360" w:firstLineChars="0"/>
+      </w:pPr>
+      <w:r>
+        <w:t>Chỉnh sửa thông tin (tên, mô tả, thời gian, thể thức, danh sách đội).</w:t>
+      </w:r>
+    </w:p>
+    <w:p>
+      <w:pPr>
         <w:numPr>
           <w:ilvl w:val="1"/>
-          <w:numId w:val="1"/>
-        </w:numPr>
+          <w:numId w:val="4"/>
+        </w:numPr>
+        <w:tabs>
+          <w:tab w:val="left" w:pos="1440"/>
+          <w:tab w:val="left" w:pos="1960"/>
+        </w:tabs>
         <w:bidi w:val="0"/>
-        <w:ind w:left="560" w:leftChars="200" w:firstLine="0" w:firstLineChars="0"/>
-        <w:rPr>
-          <w:rFonts w:hint="default"/>
-          <w:sz w:val="32"/>
-          <w:szCs w:val="32"/>
-        </w:rPr>
-      </w:pPr>
-      <w:r>
-        <w:rPr>
-          <w:rFonts w:hint="default"/>
-          <w:sz w:val="32"/>
-          <w:szCs w:val="32"/>
-        </w:rPr>
-        <w:t xml:space="preserve"> </w:t>
-      </w:r>
-      <w:bookmarkStart w:id="5" w:name="_Toc28869"/>
-      <w:r>
-        <w:rPr>
-          <w:rFonts w:hint="default"/>
-          <w:sz w:val="32"/>
-          <w:szCs w:val="32"/>
-        </w:rPr>
-        <w:t>Quản lý giải đấu</w:t>
-      </w:r>
-      <w:bookmarkEnd w:id="5"/>
+        <w:ind w:left="1960" w:leftChars="0" w:hanging="360" w:firstLineChars="0"/>
+      </w:pPr>
+      <w:r>
+        <w:t>Thay đổi trạng thái giải đấu.</w:t>
+      </w:r>
+    </w:p>
+    <w:p>
+      <w:pPr>
+        <w:keepNext w:val="0"/>
+        <w:keepLines w:val="0"/>
+        <w:widowControl/>
+        <w:numPr>
+          <w:ilvl w:val="0"/>
+          <w:numId w:val="3"/>
+        </w:numPr>
+        <w:suppressLineNumbers w:val="0"/>
+        <w:spacing w:before="0" w:beforeAutospacing="1" w:after="0" w:afterAutospacing="1"/>
+        <w:ind w:left="1560" w:leftChars="0" w:hanging="360"/>
+      </w:pPr>
+      <w:r>
+        <w:rPr>
+          <w:rStyle w:val="12"/>
+        </w:rPr>
+        <w:t>Xóa giải đấu</w:t>
+      </w:r>
+      <w:r>
+        <w:t>:</w:t>
+      </w:r>
+    </w:p>
+    <w:p>
+      <w:pPr>
+        <w:numPr>
+          <w:ilvl w:val="1"/>
+          <w:numId w:val="5"/>
+        </w:numPr>
+        <w:tabs>
+          <w:tab w:val="left" w:pos="1440"/>
+          <w:tab w:val="left" w:pos="1960"/>
+        </w:tabs>
+        <w:bidi w:val="0"/>
+        <w:ind w:left="1960" w:leftChars="0" w:hanging="360" w:firstLineChars="0"/>
+      </w:pPr>
+      <w:r>
+        <w:t>Chỉ cho phép xóa nếu giải chưa bắt đầu.</w:t>
+      </w:r>
+    </w:p>
+    <w:p>
+      <w:pPr>
+        <w:numPr>
+          <w:ilvl w:val="1"/>
+          <w:numId w:val="5"/>
+        </w:numPr>
+        <w:tabs>
+          <w:tab w:val="left" w:pos="1440"/>
+          <w:tab w:val="left" w:pos="1960"/>
+        </w:tabs>
+        <w:bidi w:val="0"/>
+        <w:ind w:left="1960" w:leftChars="0" w:hanging="360" w:firstLineChars="0"/>
+      </w:pPr>
+      <w:r>
+        <w:t>Nếu đã diễn ra, chỉ có thể hủy giải đấu thay vì xóa.</w:t>
+      </w:r>
+    </w:p>
+    <w:p>
+      <w:pPr>
+        <w:pStyle w:val="5"/>
+        <w:bidi w:val="0"/>
+        <w:ind w:left="1120" w:leftChars="400" w:firstLine="0" w:firstLineChars="0"/>
+      </w:pPr>
+      <w:r>
+        <w:t>2. Cấu hình thông tin giải đấu</w:t>
+      </w:r>
+    </w:p>
+    <w:p>
+      <w:pPr>
+        <w:keepNext w:val="0"/>
+        <w:keepLines w:val="0"/>
+        <w:widowControl/>
+        <w:numPr>
+          <w:ilvl w:val="0"/>
+          <w:numId w:val="6"/>
+        </w:numPr>
+        <w:suppressLineNumbers w:val="0"/>
+        <w:spacing w:before="0" w:beforeAutospacing="1" w:after="0" w:afterAutospacing="1"/>
+        <w:ind w:left="1560" w:leftChars="0" w:hanging="360"/>
+      </w:pPr>
+      <w:r>
+        <w:rPr>
+          <w:rStyle w:val="12"/>
+        </w:rPr>
+        <w:t>Các thông tin cần thiết</w:t>
+      </w:r>
+      <w:r>
+        <w:t>:</w:t>
+      </w:r>
+    </w:p>
+    <w:p>
+      <w:pPr>
+        <w:numPr>
+          <w:ilvl w:val="1"/>
+          <w:numId w:val="7"/>
+        </w:numPr>
+        <w:tabs>
+          <w:tab w:val="left" w:pos="1440"/>
+          <w:tab w:val="left" w:pos="1960"/>
+        </w:tabs>
+        <w:bidi w:val="0"/>
+        <w:ind w:left="1960" w:leftChars="0" w:hanging="360" w:firstLineChars="0"/>
+      </w:pPr>
+      <w:r>
+        <w:t>Tên giải đấu</w:t>
+      </w:r>
+    </w:p>
+    <w:p>
+      <w:pPr>
+        <w:numPr>
+          <w:ilvl w:val="1"/>
+          <w:numId w:val="7"/>
+        </w:numPr>
+        <w:tabs>
+          <w:tab w:val="left" w:pos="1440"/>
+          <w:tab w:val="left" w:pos="1960"/>
+        </w:tabs>
+        <w:bidi w:val="0"/>
+        <w:ind w:left="1960" w:leftChars="0" w:hanging="360" w:firstLineChars="0"/>
+      </w:pPr>
+      <w:r>
+        <w:t>Mô tả giải đấu</w:t>
+      </w:r>
+    </w:p>
+    <w:p>
+      <w:pPr>
+        <w:numPr>
+          <w:ilvl w:val="1"/>
+          <w:numId w:val="7"/>
+        </w:numPr>
+        <w:tabs>
+          <w:tab w:val="left" w:pos="1440"/>
+          <w:tab w:val="left" w:pos="1960"/>
+        </w:tabs>
+        <w:bidi w:val="0"/>
+        <w:ind w:left="1960" w:leftChars="0" w:hanging="360" w:firstLineChars="0"/>
+      </w:pPr>
+      <w:r>
+        <w:t>Số đội tham gia</w:t>
+      </w:r>
+    </w:p>
+    <w:p>
+      <w:pPr>
+        <w:numPr>
+          <w:ilvl w:val="1"/>
+          <w:numId w:val="7"/>
+        </w:numPr>
+        <w:tabs>
+          <w:tab w:val="left" w:pos="1440"/>
+          <w:tab w:val="left" w:pos="1960"/>
+        </w:tabs>
+        <w:bidi w:val="0"/>
+        <w:ind w:left="1960" w:leftChars="0" w:hanging="360" w:firstLineChars="0"/>
+      </w:pPr>
+      <w:r>
+        <w:t>Thể thức thi đấu (Vòng tròn, Vòng loại, Lượt đi - lượt về)</w:t>
+      </w:r>
+    </w:p>
+    <w:p>
+      <w:pPr>
+        <w:numPr>
+          <w:ilvl w:val="1"/>
+          <w:numId w:val="7"/>
+        </w:numPr>
+        <w:tabs>
+          <w:tab w:val="left" w:pos="1440"/>
+          <w:tab w:val="left" w:pos="1960"/>
+        </w:tabs>
+        <w:bidi w:val="0"/>
+        <w:ind w:left="1960" w:leftChars="0" w:hanging="360" w:firstLineChars="0"/>
+      </w:pPr>
+      <w:r>
+        <w:t>Thời gian diễn ra (ngày bắt đầu - kết thúc)</w:t>
+      </w:r>
+    </w:p>
+    <w:p>
+      <w:pPr>
+        <w:numPr>
+          <w:ilvl w:val="1"/>
+          <w:numId w:val="7"/>
+        </w:numPr>
+        <w:tabs>
+          <w:tab w:val="left" w:pos="1440"/>
+          <w:tab w:val="left" w:pos="1960"/>
+        </w:tabs>
+        <w:bidi w:val="0"/>
+        <w:ind w:left="1960" w:leftChars="0" w:hanging="360" w:firstLineChars="0"/>
+      </w:pPr>
+      <w:r>
+        <w:t>Địa điểm tổ chức (sân vận động)</w:t>
+      </w:r>
+    </w:p>
+    <w:p>
+      <w:pPr>
+        <w:keepNext w:val="0"/>
+        <w:keepLines w:val="0"/>
+        <w:widowControl/>
+        <w:numPr>
+          <w:ilvl w:val="0"/>
+          <w:numId w:val="6"/>
+        </w:numPr>
+        <w:suppressLineNumbers w:val="0"/>
+        <w:spacing w:before="0" w:beforeAutospacing="1" w:after="0" w:afterAutospacing="1"/>
+        <w:ind w:left="1560" w:leftChars="0" w:hanging="360"/>
+      </w:pPr>
+      <w:r>
+        <w:t>Người quản lý có thể thay đổi thông tin này trước khi giải đấu bắt đầu.</w:t>
+      </w:r>
+    </w:p>
+    <w:p>
+      <w:pPr>
+        <w:pStyle w:val="5"/>
+        <w:bidi w:val="0"/>
+        <w:ind w:left="1120" w:leftChars="400" w:firstLine="0" w:firstLineChars="0"/>
+      </w:pPr>
+      <w:r>
+        <w:t>3. Danh sách các đội tham gia giải</w:t>
+      </w:r>
+    </w:p>
+    <w:p>
+      <w:pPr>
+        <w:keepNext w:val="0"/>
+        <w:keepLines w:val="0"/>
+        <w:widowControl/>
+        <w:numPr>
+          <w:ilvl w:val="0"/>
+          <w:numId w:val="8"/>
+        </w:numPr>
+        <w:suppressLineNumbers w:val="0"/>
+        <w:spacing w:before="0" w:beforeAutospacing="1" w:after="0" w:afterAutospacing="1"/>
+        <w:ind w:left="1560" w:leftChars="0" w:hanging="360"/>
+      </w:pPr>
+      <w:r>
+        <w:t>Cho phép:</w:t>
+      </w:r>
+    </w:p>
+    <w:p>
+      <w:pPr>
+        <w:numPr>
+          <w:ilvl w:val="1"/>
+          <w:numId w:val="9"/>
+        </w:numPr>
+        <w:tabs>
+          <w:tab w:val="left" w:pos="1440"/>
+          <w:tab w:val="left" w:pos="1960"/>
+        </w:tabs>
+        <w:bidi w:val="0"/>
+        <w:ind w:left="1960" w:leftChars="0" w:hanging="360" w:firstLineChars="0"/>
+      </w:pPr>
+      <w:r>
+        <w:t>Thêm đội bóng vào giải (chỉ các đội có trong hệ thống).</w:t>
+      </w:r>
+    </w:p>
+    <w:p>
+      <w:pPr>
+        <w:numPr>
+          <w:ilvl w:val="1"/>
+          <w:numId w:val="9"/>
+        </w:numPr>
+        <w:tabs>
+          <w:tab w:val="left" w:pos="1440"/>
+          <w:tab w:val="left" w:pos="1960"/>
+        </w:tabs>
+        <w:bidi w:val="0"/>
+        <w:ind w:left="1960" w:leftChars="0" w:hanging="360" w:firstLineChars="0"/>
+      </w:pPr>
+      <w:r>
+        <w:t>Loại bỏ đội bóng khỏi giải (nếu chưa bắt đầu thi đấu).</w:t>
+      </w:r>
+    </w:p>
+    <w:p>
+      <w:pPr>
+        <w:keepNext w:val="0"/>
+        <w:keepLines w:val="0"/>
+        <w:widowControl/>
+        <w:numPr>
+          <w:ilvl w:val="0"/>
+          <w:numId w:val="8"/>
+        </w:numPr>
+        <w:suppressLineNumbers w:val="0"/>
+        <w:spacing w:before="0" w:beforeAutospacing="1" w:after="0" w:afterAutospacing="1"/>
+        <w:ind w:left="1560" w:leftChars="0" w:hanging="360"/>
+      </w:pPr>
+      <w:r>
+        <w:t>Hiển thị danh sách đội bóng kèm thông tin:</w:t>
+      </w:r>
+    </w:p>
+    <w:p>
+      <w:pPr>
+        <w:numPr>
+          <w:ilvl w:val="1"/>
+          <w:numId w:val="10"/>
+        </w:numPr>
+        <w:tabs>
+          <w:tab w:val="left" w:pos="1440"/>
+          <w:tab w:val="left" w:pos="1960"/>
+        </w:tabs>
+        <w:bidi w:val="0"/>
+        <w:ind w:left="1960" w:leftChars="0" w:hanging="360" w:firstLineChars="0"/>
+      </w:pPr>
+      <w:r>
+        <w:t>Tên đội</w:t>
+      </w:r>
+    </w:p>
+    <w:p>
+      <w:pPr>
+        <w:numPr>
+          <w:ilvl w:val="1"/>
+          <w:numId w:val="10"/>
+        </w:numPr>
+        <w:tabs>
+          <w:tab w:val="left" w:pos="1440"/>
+          <w:tab w:val="left" w:pos="1960"/>
+        </w:tabs>
+        <w:bidi w:val="0"/>
+        <w:ind w:left="1960" w:leftChars="0" w:hanging="360" w:firstLineChars="0"/>
+      </w:pPr>
+      <w:r>
+        <w:t>Huấn luyện viên trưởng</w:t>
+      </w:r>
+    </w:p>
+    <w:p>
+      <w:pPr>
+        <w:numPr>
+          <w:ilvl w:val="1"/>
+          <w:numId w:val="10"/>
+        </w:numPr>
+        <w:tabs>
+          <w:tab w:val="left" w:pos="1440"/>
+          <w:tab w:val="left" w:pos="1960"/>
+        </w:tabs>
+        <w:bidi w:val="0"/>
+        <w:ind w:left="1960" w:leftChars="0" w:hanging="360" w:firstLineChars="0"/>
+      </w:pPr>
+      <w:r>
+        <w:t>Sân nhà</w:t>
+      </w:r>
+    </w:p>
+    <w:p>
+      <w:pPr>
+        <w:numPr>
+          <w:ilvl w:val="1"/>
+          <w:numId w:val="10"/>
+        </w:numPr>
+        <w:tabs>
+          <w:tab w:val="left" w:pos="1440"/>
+          <w:tab w:val="left" w:pos="1960"/>
+        </w:tabs>
+        <w:bidi w:val="0"/>
+        <w:ind w:left="1960" w:leftChars="0" w:hanging="360" w:firstLineChars="0"/>
+      </w:pPr>
+      <w:r>
+        <w:t>Số trận đã đấu, số điểm hiện tại</w:t>
+      </w:r>
+    </w:p>
+    <w:p>
+      <w:pPr>
+        <w:pStyle w:val="5"/>
+        <w:bidi w:val="0"/>
+        <w:ind w:left="1120" w:leftChars="400" w:firstLine="0" w:firstLineChars="0"/>
+      </w:pPr>
+      <w:r>
+        <w:t>4. Quản lý trạng thái giải đấu</w:t>
+      </w:r>
+    </w:p>
+    <w:p>
+      <w:pPr>
+        <w:keepNext w:val="0"/>
+        <w:keepLines w:val="0"/>
+        <w:widowControl/>
+        <w:numPr>
+          <w:ilvl w:val="0"/>
+          <w:numId w:val="11"/>
+        </w:numPr>
+        <w:suppressLineNumbers w:val="0"/>
+        <w:spacing w:before="0" w:beforeAutospacing="1" w:after="0" w:afterAutospacing="1"/>
+        <w:ind w:left="1560" w:leftChars="0" w:hanging="360"/>
+      </w:pPr>
+      <w:r>
+        <w:t>Trạng thái của giải đấu có thể là:</w:t>
+      </w:r>
+    </w:p>
+    <w:p>
+      <w:pPr>
+        <w:numPr>
+          <w:ilvl w:val="1"/>
+          <w:numId w:val="12"/>
+        </w:numPr>
+        <w:tabs>
+          <w:tab w:val="left" w:pos="1440"/>
+          <w:tab w:val="left" w:pos="1960"/>
+        </w:tabs>
+        <w:bidi w:val="0"/>
+        <w:ind w:left="1960" w:leftChars="0" w:hanging="360" w:firstLineChars="0"/>
+      </w:pPr>
+      <w:r>
+        <w:t>Chưa bắt đầu: Đang trong giai đoạn chuẩn bị.</w:t>
+      </w:r>
+    </w:p>
+    <w:p>
+      <w:pPr>
+        <w:numPr>
+          <w:ilvl w:val="1"/>
+          <w:numId w:val="12"/>
+        </w:numPr>
+        <w:tabs>
+          <w:tab w:val="left" w:pos="1440"/>
+          <w:tab w:val="left" w:pos="1960"/>
+        </w:tabs>
+        <w:bidi w:val="0"/>
+        <w:ind w:left="1960" w:leftChars="0" w:hanging="360" w:firstLineChars="0"/>
+      </w:pPr>
+      <w:r>
+        <w:t>Đang diễn ra: Đã có trận đấu diễn ra.</w:t>
+      </w:r>
+    </w:p>
+    <w:p>
+      <w:pPr>
+        <w:numPr>
+          <w:ilvl w:val="1"/>
+          <w:numId w:val="12"/>
+        </w:numPr>
+        <w:tabs>
+          <w:tab w:val="left" w:pos="1440"/>
+          <w:tab w:val="left" w:pos="1960"/>
+        </w:tabs>
+        <w:bidi w:val="0"/>
+        <w:ind w:left="1960" w:leftChars="0" w:hanging="360" w:firstLineChars="0"/>
+      </w:pPr>
+      <w:r>
+        <w:t>Đã kết thúc: Kết thúc mùa giải, không thể chỉnh sửa thêm.</w:t>
+      </w:r>
+    </w:p>
+    <w:p>
+      <w:pPr>
+        <w:numPr>
+          <w:ilvl w:val="1"/>
+          <w:numId w:val="12"/>
+        </w:numPr>
+        <w:tabs>
+          <w:tab w:val="left" w:pos="1440"/>
+          <w:tab w:val="left" w:pos="1960"/>
+        </w:tabs>
+        <w:bidi w:val="0"/>
+        <w:ind w:left="1960" w:leftChars="0" w:hanging="360" w:firstLineChars="0"/>
+      </w:pPr>
+      <w:r>
+        <w:t>Hủy bỏ: Giải bị hủy do lý do khách quan.</w:t>
+      </w:r>
     </w:p>
     <w:p>
       <w:pPr>
@@ -5678,57 +6222,11 @@
         <w:bidi w:val="0"/>
         <w:ind w:left="840" w:leftChars="300" w:firstLine="0" w:firstLineChars="0"/>
       </w:pPr>
-      <w:bookmarkStart w:id="6" w:name="_Toc20658"/>
-      <w:r>
-        <w:t>3.1.1. Mô tả chức năng</w:t>
-      </w:r>
-      <w:bookmarkEnd w:id="6"/>
-    </w:p>
-    <w:p>
-      <w:pPr>
-        <w:pStyle w:val="11"/>
-        <w:keepNext w:val="0"/>
-        <w:keepLines w:val="0"/>
-        <w:widowControl/>
-        <w:suppressLineNumbers w:val="0"/>
-        <w:ind w:left="1120" w:leftChars="400" w:firstLine="0" w:firstLineChars="0"/>
-      </w:pPr>
-      <w:r>
-        <w:t>Chức năng này cho phép người dùng tạo mới, cập nhật và xóa giải đấu. Hệ thống hỗ trợ cấu hình các thông tin chi tiết về giải đấu, quản lý danh sách đội tham gia và theo dõi trạng thái giải đấu theo từng giai đoạn.</w:t>
-      </w:r>
-    </w:p>
-    <w:p>
-      <w:pPr>
-        <w:keepNext w:val="0"/>
-        <w:keepLines w:val="0"/>
-        <w:widowControl/>
-        <w:suppressLineNumbers w:val="0"/>
-      </w:pPr>
-      <w:r>
-        <w:pict>
-          <v:rect id="_x0000_i1027" o:spt="1" style="height:1.5pt;width:432pt;" fillcolor="#A0A0A0" filled="t" stroked="f" coordsize="21600,21600" o:hr="t" o:hrstd="t" o:hralign="center">
-            <v:path/>
-            <v:fill on="t" focussize="0,0"/>
-            <v:stroke on="f"/>
-            <v:imagedata o:title=""/>
-            <o:lock v:ext="edit"/>
-            <w10:wrap type="none"/>
-            <w10:anchorlock/>
-          </v:rect>
-        </w:pict>
-      </w:r>
-    </w:p>
-    <w:p>
-      <w:pPr>
-        <w:pStyle w:val="4"/>
-        <w:bidi w:val="0"/>
-        <w:ind w:left="840" w:leftChars="300" w:firstLine="0" w:firstLineChars="0"/>
-      </w:pPr>
-      <w:bookmarkStart w:id="7" w:name="_Toc10610"/>
-      <w:r>
-        <w:t>3.1.2. Yêu cầu chi tiết</w:t>
-      </w:r>
-      <w:bookmarkEnd w:id="7"/>
+      <w:bookmarkStart w:id="8" w:name="_Toc2507"/>
+      <w:r>
+        <w:t>3.1.3. Luồng hoạt động</w:t>
+      </w:r>
+      <w:bookmarkEnd w:id="8"/>
     </w:p>
     <w:p>
       <w:pPr>
@@ -5737,195 +6235,55 @@
         <w:ind w:left="1120" w:leftChars="400" w:firstLine="0" w:firstLineChars="0"/>
       </w:pPr>
       <w:r>
-        <w:t>1. Tạo mới, cập nhật, xóa giải đấu</w:t>
-      </w:r>
-    </w:p>
-    <w:p>
-      <w:pPr>
-        <w:keepNext w:val="0"/>
-        <w:keepLines w:val="0"/>
-        <w:widowControl/>
+        <w:t>1. Tạo giải đấu mới</w:t>
+      </w:r>
+    </w:p>
+    <w:p>
+      <w:pPr>
         <w:numPr>
           <w:ilvl w:val="0"/>
-          <w:numId w:val="3"/>
-        </w:numPr>
-        <w:suppressLineNumbers w:val="0"/>
-        <w:spacing w:before="0" w:beforeAutospacing="1" w:after="0" w:afterAutospacing="1"/>
-        <w:ind w:left="1560" w:leftChars="0" w:hanging="360"/>
-      </w:pPr>
-      <w:r>
-        <w:rPr>
-          <w:rStyle w:val="12"/>
-        </w:rPr>
-        <w:t>Tạo giải đấu mới</w:t>
-      </w:r>
-      <w:r>
-        <w:t>:</w:t>
-      </w:r>
-    </w:p>
-    <w:p>
-      <w:pPr>
-        <w:numPr>
-          <w:ilvl w:val="1"/>
-          <w:numId w:val="3"/>
-        </w:numPr>
-        <w:tabs>
-          <w:tab w:val="left" w:pos="1960"/>
-          <w:tab w:val="clear" w:pos="1440"/>
-        </w:tabs>
+          <w:numId w:val="13"/>
+        </w:numPr>
         <w:bidi w:val="0"/>
-        <w:ind w:left="1960" w:leftChars="0" w:hanging="360" w:firstLineChars="0"/>
-      </w:pPr>
-      <w:r>
-        <w:t>Nhập các thông tin cơ bản.</w:t>
-      </w:r>
-    </w:p>
-    <w:p>
-      <w:pPr>
-        <w:numPr>
-          <w:ilvl w:val="1"/>
-          <w:numId w:val="3"/>
-        </w:numPr>
-        <w:tabs>
-          <w:tab w:val="left" w:pos="1960"/>
-          <w:tab w:val="clear" w:pos="1440"/>
-        </w:tabs>
+      </w:pPr>
+      <w:r>
+        <w:t>Bước 1: Người quản lý vào giao diện tạo giải đấu.</w:t>
+      </w:r>
+    </w:p>
+    <w:p>
+      <w:pPr>
+        <w:numPr>
+          <w:ilvl w:val="0"/>
+          <w:numId w:val="13"/>
+        </w:numPr>
         <w:bidi w:val="0"/>
-        <w:ind w:left="1960" w:leftChars="0" w:hanging="360" w:firstLineChars="0"/>
-      </w:pPr>
-      <w:r>
-        <w:t>Thêm danh sách đội tham gia.</w:t>
-      </w:r>
-    </w:p>
-    <w:p>
-      <w:pPr>
-        <w:numPr>
-          <w:ilvl w:val="1"/>
-          <w:numId w:val="3"/>
-        </w:numPr>
-        <w:tabs>
-          <w:tab w:val="left" w:pos="1960"/>
-          <w:tab w:val="clear" w:pos="1440"/>
-        </w:tabs>
+      </w:pPr>
+      <w:r>
+        <w:t>Bước 2: Nhập thông tin giải đấu (tên, thể thức, số đội, thời gian).</w:t>
+      </w:r>
+    </w:p>
+    <w:p>
+      <w:pPr>
+        <w:numPr>
+          <w:ilvl w:val="0"/>
+          <w:numId w:val="13"/>
+        </w:numPr>
         <w:bidi w:val="0"/>
-        <w:ind w:left="1960" w:leftChars="0" w:hanging="360" w:firstLineChars="0"/>
-      </w:pPr>
-      <w:r>
-        <w:t>Xác nhận và lưu vào hệ thống.</w:t>
-      </w:r>
-    </w:p>
-    <w:p>
-      <w:pPr>
-        <w:keepNext w:val="0"/>
-        <w:keepLines w:val="0"/>
-        <w:widowControl/>
+      </w:pPr>
+      <w:r>
+        <w:t>Bước 3: Thêm danh sách đội tham gia.</w:t>
+      </w:r>
+    </w:p>
+    <w:p>
+      <w:pPr>
         <w:numPr>
           <w:ilvl w:val="0"/>
-          <w:numId w:val="3"/>
-        </w:numPr>
-        <w:suppressLineNumbers w:val="0"/>
-        <w:spacing w:before="0" w:beforeAutospacing="1" w:after="0" w:afterAutospacing="1"/>
-        <w:ind w:left="1560" w:leftChars="0" w:hanging="360"/>
-      </w:pPr>
-      <w:r>
-        <w:rPr>
-          <w:rStyle w:val="12"/>
-        </w:rPr>
-        <w:t>Cập nhật giải đấu</w:t>
-      </w:r>
-      <w:r>
-        <w:t>:</w:t>
-      </w:r>
-    </w:p>
-    <w:p>
-      <w:pPr>
-        <w:numPr>
-          <w:ilvl w:val="1"/>
-          <w:numId w:val="4"/>
-        </w:numPr>
-        <w:tabs>
-          <w:tab w:val="left" w:pos="1440"/>
-          <w:tab w:val="left" w:pos="1960"/>
-        </w:tabs>
+          <w:numId w:val="13"/>
+        </w:numPr>
         <w:bidi w:val="0"/>
-        <w:ind w:left="1960" w:leftChars="0" w:hanging="360" w:firstLineChars="0"/>
-      </w:pPr>
-      <w:r>
-        <w:t>Chỉnh sửa thông tin (tên, mô tả, thời gian, thể thức, danh sách đội).</w:t>
-      </w:r>
-    </w:p>
-    <w:p>
-      <w:pPr>
-        <w:numPr>
-          <w:ilvl w:val="1"/>
-          <w:numId w:val="4"/>
-        </w:numPr>
-        <w:tabs>
-          <w:tab w:val="left" w:pos="1440"/>
-          <w:tab w:val="left" w:pos="1960"/>
-        </w:tabs>
-        <w:bidi w:val="0"/>
-        <w:ind w:left="1960" w:leftChars="0" w:hanging="360" w:firstLineChars="0"/>
-      </w:pPr>
-      <w:r>
-        <w:t>Thay đổi trạng thái giải đấu.</w:t>
-      </w:r>
-    </w:p>
-    <w:p>
-      <w:pPr>
-        <w:keepNext w:val="0"/>
-        <w:keepLines w:val="0"/>
-        <w:widowControl/>
-        <w:numPr>
-          <w:ilvl w:val="0"/>
-          <w:numId w:val="3"/>
-        </w:numPr>
-        <w:suppressLineNumbers w:val="0"/>
-        <w:spacing w:before="0" w:beforeAutospacing="1" w:after="0" w:afterAutospacing="1"/>
-        <w:ind w:left="1560" w:leftChars="0" w:hanging="360"/>
-      </w:pPr>
-      <w:r>
-        <w:rPr>
-          <w:rStyle w:val="12"/>
-        </w:rPr>
-        <w:t>Xóa giải đấu</w:t>
-      </w:r>
-      <w:r>
-        <w:t>:</w:t>
-      </w:r>
-    </w:p>
-    <w:p>
-      <w:pPr>
-        <w:numPr>
-          <w:ilvl w:val="1"/>
-          <w:numId w:val="5"/>
-        </w:numPr>
-        <w:tabs>
-          <w:tab w:val="left" w:pos="1440"/>
-          <w:tab w:val="left" w:pos="1960"/>
-        </w:tabs>
-        <w:bidi w:val="0"/>
-        <w:ind w:left="1960" w:leftChars="0" w:hanging="360" w:firstLineChars="0"/>
-      </w:pPr>
-      <w:r>
-        <w:t>Chỉ cho phép xóa nếu giải chưa bắt đầu.</w:t>
-      </w:r>
-    </w:p>
-    <w:p>
-      <w:pPr>
-        <w:numPr>
-          <w:ilvl w:val="1"/>
-          <w:numId w:val="5"/>
-        </w:numPr>
-        <w:tabs>
-          <w:tab w:val="left" w:pos="1440"/>
-          <w:tab w:val="left" w:pos="1960"/>
-        </w:tabs>
-        <w:bidi w:val="0"/>
-        <w:ind w:left="1960" w:leftChars="0" w:hanging="360" w:firstLineChars="0"/>
-      </w:pPr>
-      <w:r>
-        <w:t>Nếu đã diễn ra, chỉ có thể hủy giải đấu thay vì xóa.</w:t>
+      </w:pPr>
+      <w:r>
+        <w:t>Bước 4: Xác nhận và lưu giải đấu.</w:t>
       </w:r>
     </w:p>
     <w:p>
@@ -5935,149 +6293,55 @@
         <w:ind w:left="1120" w:leftChars="400" w:firstLine="0" w:firstLineChars="0"/>
       </w:pPr>
       <w:r>
-        <w:t>2. Cấu hình thông tin giải đấu</w:t>
-      </w:r>
-    </w:p>
-    <w:p>
-      <w:pPr>
-        <w:keepNext w:val="0"/>
-        <w:keepLines w:val="0"/>
-        <w:widowControl/>
+        <w:t>2. Chỉnh sửa thông tin giải đấu</w:t>
+      </w:r>
+    </w:p>
+    <w:p>
+      <w:pPr>
         <w:numPr>
           <w:ilvl w:val="0"/>
-          <w:numId w:val="6"/>
-        </w:numPr>
-        <w:suppressLineNumbers w:val="0"/>
-        <w:spacing w:before="0" w:beforeAutospacing="1" w:after="0" w:afterAutospacing="1"/>
-        <w:ind w:left="1560" w:leftChars="0" w:hanging="360"/>
-      </w:pPr>
-      <w:r>
-        <w:rPr>
-          <w:rStyle w:val="12"/>
-        </w:rPr>
-        <w:t>Các thông tin cần thiết</w:t>
-      </w:r>
-      <w:r>
-        <w:t>:</w:t>
-      </w:r>
-    </w:p>
-    <w:p>
-      <w:pPr>
-        <w:numPr>
-          <w:ilvl w:val="1"/>
-          <w:numId w:val="7"/>
-        </w:numPr>
-        <w:tabs>
-          <w:tab w:val="left" w:pos="1440"/>
-          <w:tab w:val="left" w:pos="1960"/>
-        </w:tabs>
+          <w:numId w:val="14"/>
+        </w:numPr>
         <w:bidi w:val="0"/>
-        <w:ind w:left="1960" w:leftChars="0" w:hanging="360" w:firstLineChars="0"/>
-      </w:pPr>
-      <w:r>
-        <w:t>Tên giải đấu</w:t>
-      </w:r>
-    </w:p>
-    <w:p>
-      <w:pPr>
-        <w:numPr>
-          <w:ilvl w:val="1"/>
-          <w:numId w:val="7"/>
-        </w:numPr>
-        <w:tabs>
-          <w:tab w:val="left" w:pos="1440"/>
-          <w:tab w:val="left" w:pos="1960"/>
-        </w:tabs>
+      </w:pPr>
+      <w:r>
+        <w:t>Bước 1: Người quản lý truy cập danh sách giải đấu.</w:t>
+      </w:r>
+    </w:p>
+    <w:p>
+      <w:pPr>
+        <w:numPr>
+          <w:ilvl w:val="0"/>
+          <w:numId w:val="14"/>
+        </w:numPr>
         <w:bidi w:val="0"/>
-        <w:ind w:left="1960" w:leftChars="0" w:hanging="360" w:firstLineChars="0"/>
-      </w:pPr>
-      <w:r>
-        <w:t>Mô tả giải đấu</w:t>
-      </w:r>
-    </w:p>
-    <w:p>
-      <w:pPr>
-        <w:numPr>
-          <w:ilvl w:val="1"/>
-          <w:numId w:val="7"/>
-        </w:numPr>
-        <w:tabs>
-          <w:tab w:val="left" w:pos="1440"/>
-          <w:tab w:val="left" w:pos="1960"/>
-        </w:tabs>
+      </w:pPr>
+      <w:r>
+        <w:t>Bước 2: Chọn giải đấu cần chỉnh sửa.</w:t>
+      </w:r>
+    </w:p>
+    <w:p>
+      <w:pPr>
+        <w:numPr>
+          <w:ilvl w:val="0"/>
+          <w:numId w:val="14"/>
+        </w:numPr>
         <w:bidi w:val="0"/>
-        <w:ind w:left="1960" w:leftChars="0" w:hanging="360" w:firstLineChars="0"/>
-      </w:pPr>
-      <w:r>
-        <w:t>Số đội tham gia</w:t>
-      </w:r>
-    </w:p>
-    <w:p>
-      <w:pPr>
-        <w:numPr>
-          <w:ilvl w:val="1"/>
-          <w:numId w:val="7"/>
-        </w:numPr>
-        <w:tabs>
-          <w:tab w:val="left" w:pos="1440"/>
-          <w:tab w:val="left" w:pos="1960"/>
-        </w:tabs>
+      </w:pPr>
+      <w:r>
+        <w:t>Bước 3: Cập nhật thông tin hoặc danh sách đội tham gia.</w:t>
+      </w:r>
+    </w:p>
+    <w:p>
+      <w:pPr>
+        <w:numPr>
+          <w:ilvl w:val="0"/>
+          <w:numId w:val="14"/>
+        </w:numPr>
         <w:bidi w:val="0"/>
-        <w:ind w:left="1960" w:leftChars="0" w:hanging="360" w:firstLineChars="0"/>
-      </w:pPr>
-      <w:r>
-        <w:t>Thể thức thi đấu (Vòng tròn, Vòng loại, Lượt đi - lượt về)</w:t>
-      </w:r>
-    </w:p>
-    <w:p>
-      <w:pPr>
-        <w:numPr>
-          <w:ilvl w:val="1"/>
-          <w:numId w:val="7"/>
-        </w:numPr>
-        <w:tabs>
-          <w:tab w:val="left" w:pos="1440"/>
-          <w:tab w:val="left" w:pos="1960"/>
-        </w:tabs>
-        <w:bidi w:val="0"/>
-        <w:ind w:left="1960" w:leftChars="0" w:hanging="360" w:firstLineChars="0"/>
-      </w:pPr>
-      <w:r>
-        <w:t>Thời gian diễn ra (ngày bắt đầu - kết thúc)</w:t>
-      </w:r>
-    </w:p>
-    <w:p>
-      <w:pPr>
-        <w:numPr>
-          <w:ilvl w:val="1"/>
-          <w:numId w:val="7"/>
-        </w:numPr>
-        <w:tabs>
-          <w:tab w:val="left" w:pos="1440"/>
-          <w:tab w:val="left" w:pos="1960"/>
-        </w:tabs>
-        <w:bidi w:val="0"/>
-        <w:ind w:left="1960" w:leftChars="0" w:hanging="360" w:firstLineChars="0"/>
-      </w:pPr>
-      <w:r>
-        <w:t>Địa điểm tổ chức (sân vận động)</w:t>
-      </w:r>
-    </w:p>
-    <w:p>
-      <w:pPr>
-        <w:keepNext w:val="0"/>
-        <w:keepLines w:val="0"/>
-        <w:widowControl/>
-        <w:numPr>
-          <w:ilvl w:val="0"/>
-          <w:numId w:val="6"/>
-        </w:numPr>
-        <w:suppressLineNumbers w:val="0"/>
-        <w:spacing w:before="0" w:beforeAutospacing="1" w:after="0" w:afterAutospacing="1"/>
-        <w:ind w:left="1560" w:leftChars="0" w:hanging="360"/>
-      </w:pPr>
-      <w:r>
-        <w:t>Người quản lý có thể thay đổi thông tin này trước khi giải đấu bắt đầu.</w:t>
+      </w:pPr>
+      <w:r>
+        <w:t>Bước 4: Lưu thay đổi.</w:t>
       </w:r>
     </w:p>
     <w:p>
@@ -6087,143 +6351,43 @@
         <w:ind w:left="1120" w:leftChars="400" w:firstLine="0" w:firstLineChars="0"/>
       </w:pPr>
       <w:r>
-        <w:t>3. Danh sách các đội tham gia giải</w:t>
-      </w:r>
-    </w:p>
-    <w:p>
-      <w:pPr>
-        <w:keepNext w:val="0"/>
-        <w:keepLines w:val="0"/>
-        <w:widowControl/>
+        <w:t>3. Xóa hoặc hủy giải đấu</w:t>
+      </w:r>
+    </w:p>
+    <w:p>
+      <w:pPr>
         <w:numPr>
           <w:ilvl w:val="0"/>
-          <w:numId w:val="8"/>
-        </w:numPr>
-        <w:suppressLineNumbers w:val="0"/>
-        <w:spacing w:before="0" w:beforeAutospacing="1" w:after="0" w:afterAutospacing="1"/>
-        <w:ind w:left="1560" w:leftChars="0" w:hanging="360"/>
-      </w:pPr>
-      <w:r>
-        <w:t>Cho phép:</w:t>
-      </w:r>
-    </w:p>
-    <w:p>
-      <w:pPr>
-        <w:numPr>
-          <w:ilvl w:val="1"/>
-          <w:numId w:val="9"/>
-        </w:numPr>
-        <w:tabs>
-          <w:tab w:val="left" w:pos="1440"/>
-          <w:tab w:val="left" w:pos="1960"/>
-        </w:tabs>
+          <w:numId w:val="15"/>
+        </w:numPr>
         <w:bidi w:val="0"/>
-        <w:ind w:left="1960" w:leftChars="0" w:hanging="360" w:firstLineChars="0"/>
-      </w:pPr>
-      <w:r>
-        <w:t>Thêm đội bóng vào giải (chỉ các đội có trong hệ thống).</w:t>
-      </w:r>
-    </w:p>
-    <w:p>
-      <w:pPr>
-        <w:numPr>
-          <w:ilvl w:val="1"/>
-          <w:numId w:val="9"/>
-        </w:numPr>
-        <w:tabs>
-          <w:tab w:val="left" w:pos="1440"/>
-          <w:tab w:val="left" w:pos="1960"/>
-        </w:tabs>
+      </w:pPr>
+      <w:r>
+        <w:t>Bước 1: Chọn giải đấu cần xóa hoặc hủy.</w:t>
+      </w:r>
+    </w:p>
+    <w:p>
+      <w:pPr>
+        <w:numPr>
+          <w:ilvl w:val="0"/>
+          <w:numId w:val="15"/>
+        </w:numPr>
         <w:bidi w:val="0"/>
-        <w:ind w:left="1960" w:leftChars="0" w:hanging="360" w:firstLineChars="0"/>
-      </w:pPr>
-      <w:r>
-        <w:t>Loại bỏ đội bóng khỏi giải (nếu chưa bắt đầu thi đấu).</w:t>
-      </w:r>
-    </w:p>
-    <w:p>
-      <w:pPr>
-        <w:keepNext w:val="0"/>
-        <w:keepLines w:val="0"/>
-        <w:widowControl/>
+      </w:pPr>
+      <w:r>
+        <w:t>Bước 2: Nếu giải chưa diễn ra → Xóa khỏi hệ thống.</w:t>
+      </w:r>
+    </w:p>
+    <w:p>
+      <w:pPr>
         <w:numPr>
           <w:ilvl w:val="0"/>
-          <w:numId w:val="8"/>
-        </w:numPr>
-        <w:suppressLineNumbers w:val="0"/>
-        <w:spacing w:before="0" w:beforeAutospacing="1" w:after="0" w:afterAutospacing="1"/>
-        <w:ind w:left="1560" w:leftChars="0" w:hanging="360"/>
-      </w:pPr>
-      <w:r>
-        <w:t>Hiển thị danh sách đội bóng kèm thông tin:</w:t>
-      </w:r>
-    </w:p>
-    <w:p>
-      <w:pPr>
-        <w:numPr>
-          <w:ilvl w:val="1"/>
-          <w:numId w:val="10"/>
-        </w:numPr>
-        <w:tabs>
-          <w:tab w:val="left" w:pos="1440"/>
-          <w:tab w:val="left" w:pos="1960"/>
-        </w:tabs>
+          <w:numId w:val="15"/>
+        </w:numPr>
         <w:bidi w:val="0"/>
-        <w:ind w:left="1960" w:leftChars="0" w:hanging="360" w:firstLineChars="0"/>
-      </w:pPr>
-      <w:r>
-        <w:t>Tên đội</w:t>
-      </w:r>
-    </w:p>
-    <w:p>
-      <w:pPr>
-        <w:numPr>
-          <w:ilvl w:val="1"/>
-          <w:numId w:val="10"/>
-        </w:numPr>
-        <w:tabs>
-          <w:tab w:val="left" w:pos="1440"/>
-          <w:tab w:val="left" w:pos="1960"/>
-        </w:tabs>
-        <w:bidi w:val="0"/>
-        <w:ind w:left="1960" w:leftChars="0" w:hanging="360" w:firstLineChars="0"/>
-      </w:pPr>
-      <w:r>
-        <w:t>Huấn luyện viên trưởng</w:t>
-      </w:r>
-    </w:p>
-    <w:p>
-      <w:pPr>
-        <w:numPr>
-          <w:ilvl w:val="1"/>
-          <w:numId w:val="10"/>
-        </w:numPr>
-        <w:tabs>
-          <w:tab w:val="left" w:pos="1440"/>
-          <w:tab w:val="left" w:pos="1960"/>
-        </w:tabs>
-        <w:bidi w:val="0"/>
-        <w:ind w:left="1960" w:leftChars="0" w:hanging="360" w:firstLineChars="0"/>
-      </w:pPr>
-      <w:r>
-        <w:t>Sân nhà</w:t>
-      </w:r>
-    </w:p>
-    <w:p>
-      <w:pPr>
-        <w:numPr>
-          <w:ilvl w:val="1"/>
-          <w:numId w:val="10"/>
-        </w:numPr>
-        <w:tabs>
-          <w:tab w:val="left" w:pos="1440"/>
-          <w:tab w:val="left" w:pos="1960"/>
-        </w:tabs>
-        <w:bidi w:val="0"/>
-        <w:ind w:left="1960" w:leftChars="0" w:hanging="360" w:firstLineChars="0"/>
-      </w:pPr>
-      <w:r>
-        <w:t>Số trận đã đấu, số điểm hiện tại</w:t>
+      </w:pPr>
+      <w:r>
+        <w:t>Bước 3: Nếu giải đã diễn ra → Chuyển trạng thái thành "Hủy bỏ".</w:t>
       </w:r>
     </w:p>
     <w:p>
@@ -6233,296 +6397,6 @@
         <w:ind w:left="1120" w:leftChars="400" w:firstLine="0" w:firstLineChars="0"/>
       </w:pPr>
       <w:r>
-        <w:t>4. Quản lý trạng thái giải đấu</w:t>
-      </w:r>
-    </w:p>
-    <w:p>
-      <w:pPr>
-        <w:keepNext w:val="0"/>
-        <w:keepLines w:val="0"/>
-        <w:widowControl/>
-        <w:numPr>
-          <w:ilvl w:val="0"/>
-          <w:numId w:val="11"/>
-        </w:numPr>
-        <w:suppressLineNumbers w:val="0"/>
-        <w:spacing w:before="0" w:beforeAutospacing="1" w:after="0" w:afterAutospacing="1"/>
-        <w:ind w:left="1560" w:leftChars="0" w:hanging="360"/>
-      </w:pPr>
-      <w:r>
-        <w:t>Trạng thái của giải đấu có thể là:</w:t>
-      </w:r>
-    </w:p>
-    <w:p>
-      <w:pPr>
-        <w:numPr>
-          <w:ilvl w:val="1"/>
-          <w:numId w:val="12"/>
-        </w:numPr>
-        <w:tabs>
-          <w:tab w:val="left" w:pos="1440"/>
-          <w:tab w:val="left" w:pos="1960"/>
-        </w:tabs>
-        <w:bidi w:val="0"/>
-        <w:ind w:left="1960" w:leftChars="0" w:hanging="360" w:firstLineChars="0"/>
-      </w:pPr>
-      <w:r>
-        <w:t>Chưa bắt đầu: Đang trong giai đoạn chuẩn bị.</w:t>
-      </w:r>
-    </w:p>
-    <w:p>
-      <w:pPr>
-        <w:numPr>
-          <w:ilvl w:val="1"/>
-          <w:numId w:val="12"/>
-        </w:numPr>
-        <w:tabs>
-          <w:tab w:val="left" w:pos="1440"/>
-          <w:tab w:val="left" w:pos="1960"/>
-        </w:tabs>
-        <w:bidi w:val="0"/>
-        <w:ind w:left="1960" w:leftChars="0" w:hanging="360" w:firstLineChars="0"/>
-      </w:pPr>
-      <w:r>
-        <w:t>Đang diễn ra: Đã có trận đấu diễn ra.</w:t>
-      </w:r>
-    </w:p>
-    <w:p>
-      <w:pPr>
-        <w:numPr>
-          <w:ilvl w:val="1"/>
-          <w:numId w:val="12"/>
-        </w:numPr>
-        <w:tabs>
-          <w:tab w:val="left" w:pos="1440"/>
-          <w:tab w:val="left" w:pos="1960"/>
-        </w:tabs>
-        <w:bidi w:val="0"/>
-        <w:ind w:left="1960" w:leftChars="0" w:hanging="360" w:firstLineChars="0"/>
-      </w:pPr>
-      <w:r>
-        <w:t>Đã kết thúc: Kết thúc mùa giải, không thể chỉnh sửa thêm.</w:t>
-      </w:r>
-    </w:p>
-    <w:p>
-      <w:pPr>
-        <w:numPr>
-          <w:ilvl w:val="1"/>
-          <w:numId w:val="12"/>
-        </w:numPr>
-        <w:tabs>
-          <w:tab w:val="left" w:pos="1440"/>
-          <w:tab w:val="left" w:pos="1960"/>
-        </w:tabs>
-        <w:bidi w:val="0"/>
-        <w:ind w:left="1960" w:leftChars="0" w:hanging="360" w:firstLineChars="0"/>
-      </w:pPr>
-      <w:r>
-        <w:t>Hủy bỏ: Giải bị hủy do lý do khách quan.</w:t>
-      </w:r>
-    </w:p>
-    <w:p>
-      <w:pPr>
-        <w:keepNext w:val="0"/>
-        <w:keepLines w:val="0"/>
-        <w:widowControl/>
-        <w:suppressLineNumbers w:val="0"/>
-      </w:pPr>
-      <w:r>
-        <w:pict>
-          <v:rect id="_x0000_i1028" o:spt="1" style="height:1.5pt;width:432pt;" fillcolor="#A0A0A0" filled="t" stroked="f" coordsize="21600,21600" o:hr="t" o:hrstd="t" o:hralign="center">
-            <v:path/>
-            <v:fill on="t" focussize="0,0"/>
-            <v:stroke on="f"/>
-            <v:imagedata o:title=""/>
-            <o:lock v:ext="edit"/>
-            <w10:wrap type="none"/>
-            <w10:anchorlock/>
-          </v:rect>
-        </w:pict>
-      </w:r>
-    </w:p>
-    <w:p>
-      <w:pPr>
-        <w:pStyle w:val="4"/>
-        <w:bidi w:val="0"/>
-        <w:ind w:left="840" w:leftChars="300" w:firstLine="0" w:firstLineChars="0"/>
-      </w:pPr>
-      <w:bookmarkStart w:id="8" w:name="_Toc2507"/>
-      <w:r>
-        <w:t>3.1.3. Luồng hoạt động</w:t>
-      </w:r>
-      <w:bookmarkEnd w:id="8"/>
-    </w:p>
-    <w:p>
-      <w:pPr>
-        <w:pStyle w:val="5"/>
-        <w:bidi w:val="0"/>
-        <w:ind w:left="1120" w:leftChars="400" w:firstLine="0" w:firstLineChars="0"/>
-      </w:pPr>
-      <w:r>
-        <w:t>1. Tạo giải đấu mới</w:t>
-      </w:r>
-    </w:p>
-    <w:p>
-      <w:pPr>
-        <w:numPr>
-          <w:ilvl w:val="0"/>
-          <w:numId w:val="13"/>
-        </w:numPr>
-        <w:bidi w:val="0"/>
-      </w:pPr>
-      <w:r>
-        <w:t>Bước 1: Người quản lý vào giao diện tạo giải đấu.</w:t>
-      </w:r>
-    </w:p>
-    <w:p>
-      <w:pPr>
-        <w:numPr>
-          <w:ilvl w:val="0"/>
-          <w:numId w:val="13"/>
-        </w:numPr>
-        <w:bidi w:val="0"/>
-      </w:pPr>
-      <w:r>
-        <w:t>Bước 2: Nhập thông tin giải đấu (tên, thể thức, số đội, thời gian).</w:t>
-      </w:r>
-    </w:p>
-    <w:p>
-      <w:pPr>
-        <w:numPr>
-          <w:ilvl w:val="0"/>
-          <w:numId w:val="13"/>
-        </w:numPr>
-        <w:bidi w:val="0"/>
-      </w:pPr>
-      <w:r>
-        <w:t>Bước 3: Thêm danh sách đội tham gia.</w:t>
-      </w:r>
-    </w:p>
-    <w:p>
-      <w:pPr>
-        <w:numPr>
-          <w:ilvl w:val="0"/>
-          <w:numId w:val="13"/>
-        </w:numPr>
-        <w:bidi w:val="0"/>
-      </w:pPr>
-      <w:r>
-        <w:t>Bước 4: Xác nhận và lưu giải đấu.</w:t>
-      </w:r>
-    </w:p>
-    <w:p>
-      <w:pPr>
-        <w:pStyle w:val="5"/>
-        <w:bidi w:val="0"/>
-        <w:ind w:left="1120" w:leftChars="400" w:firstLine="0" w:firstLineChars="0"/>
-      </w:pPr>
-      <w:r>
-        <w:t>2. Chỉnh sửa thông tin giải đấu</w:t>
-      </w:r>
-    </w:p>
-    <w:p>
-      <w:pPr>
-        <w:numPr>
-          <w:ilvl w:val="0"/>
-          <w:numId w:val="14"/>
-        </w:numPr>
-        <w:bidi w:val="0"/>
-      </w:pPr>
-      <w:r>
-        <w:t>Bước 1: Người quản lý truy cập danh sách giải đấu.</w:t>
-      </w:r>
-    </w:p>
-    <w:p>
-      <w:pPr>
-        <w:numPr>
-          <w:ilvl w:val="0"/>
-          <w:numId w:val="14"/>
-        </w:numPr>
-        <w:bidi w:val="0"/>
-      </w:pPr>
-      <w:r>
-        <w:t>Bước 2: Chọn giải đấu cần chỉnh sửa.</w:t>
-      </w:r>
-    </w:p>
-    <w:p>
-      <w:pPr>
-        <w:numPr>
-          <w:ilvl w:val="0"/>
-          <w:numId w:val="14"/>
-        </w:numPr>
-        <w:bidi w:val="0"/>
-      </w:pPr>
-      <w:r>
-        <w:t>Bước 3: Cập nhật thông tin hoặc danh sách đội tham gia.</w:t>
-      </w:r>
-    </w:p>
-    <w:p>
-      <w:pPr>
-        <w:numPr>
-          <w:ilvl w:val="0"/>
-          <w:numId w:val="14"/>
-        </w:numPr>
-        <w:bidi w:val="0"/>
-      </w:pPr>
-      <w:r>
-        <w:t>Bước 4: Lưu thay đổi.</w:t>
-      </w:r>
-    </w:p>
-    <w:p>
-      <w:pPr>
-        <w:pStyle w:val="5"/>
-        <w:bidi w:val="0"/>
-        <w:ind w:left="1120" w:leftChars="400" w:firstLine="0" w:firstLineChars="0"/>
-      </w:pPr>
-      <w:r>
-        <w:t>3. Xóa hoặc hủy giải đấu</w:t>
-      </w:r>
-    </w:p>
-    <w:p>
-      <w:pPr>
-        <w:numPr>
-          <w:ilvl w:val="0"/>
-          <w:numId w:val="15"/>
-        </w:numPr>
-        <w:bidi w:val="0"/>
-      </w:pPr>
-      <w:r>
-        <w:t>Bước 1: Chọn giải đấu cần xóa hoặc hủy.</w:t>
-      </w:r>
-    </w:p>
-    <w:p>
-      <w:pPr>
-        <w:numPr>
-          <w:ilvl w:val="0"/>
-          <w:numId w:val="15"/>
-        </w:numPr>
-        <w:bidi w:val="0"/>
-      </w:pPr>
-      <w:r>
-        <w:t>Bước 2: Nếu giải chưa diễn ra → Xóa khỏi hệ thống.</w:t>
-      </w:r>
-    </w:p>
-    <w:p>
-      <w:pPr>
-        <w:numPr>
-          <w:ilvl w:val="0"/>
-          <w:numId w:val="15"/>
-        </w:numPr>
-        <w:bidi w:val="0"/>
-      </w:pPr>
-      <w:r>
-        <w:t>Bước 3: Nếu giải đã diễn ra → Chuyển trạng thái thành "Hủy bỏ".</w:t>
-      </w:r>
-    </w:p>
-    <w:p>
-      <w:pPr>
-        <w:pStyle w:val="5"/>
-        <w:bidi w:val="0"/>
-        <w:ind w:left="1120" w:leftChars="400" w:firstLine="0" w:firstLineChars="0"/>
-      </w:pPr>
-      <w:r>
         <w:t>4. Cập nhật trạng thái giải đấu</w:t>
       </w:r>
     </w:p>
@@ -6548,27 +6422,6 @@
       </w:pPr>
       <w:r>
         <w:t>Người quản lý có thể cập nhật trạng thái thủ công nếu cần.</w:t>
-      </w:r>
-    </w:p>
-    <w:p>
-      <w:pPr>
-        <w:keepNext w:val="0"/>
-        <w:keepLines w:val="0"/>
-        <w:widowControl/>
-        <w:suppressLineNumbers w:val="0"/>
-      </w:pPr>
-      <w:r>
-        <w:pict>
-          <v:rect id="_x0000_i1029" o:spt="1" style="height:1.5pt;width:432pt;" fillcolor="#A0A0A0" filled="t" stroked="f" coordsize="21600,21600" o:hr="t" o:hrstd="t" o:hralign="center">
-            <v:path/>
-            <v:fill on="t" focussize="0,0"/>
-            <v:stroke on="f"/>
-            <v:imagedata o:title=""/>
-            <o:lock v:ext="edit"/>
-            <w10:wrap type="none"/>
-            <w10:anchorlock/>
-          </v:rect>
-        </w:pict>
       </w:r>
     </w:p>
     <w:p>
@@ -6687,10 +6540,6 @@
           <w:numId w:val="17"/>
         </w:numPr>
         <w:suppressLineNumbers w:val="0"/>
-        <w:tabs>
-          <w:tab w:val="left" w:pos="1440"/>
-          <w:tab w:val="left" w:pos="2280"/>
-        </w:tabs>
         <w:spacing w:before="0" w:beforeAutospacing="1" w:after="0" w:afterAutospacing="1"/>
         <w:ind w:left="1960" w:leftChars="0" w:hanging="360" w:firstLineChars="0"/>
       </w:pPr>
@@ -6708,10 +6557,6 @@
           <w:numId w:val="17"/>
         </w:numPr>
         <w:suppressLineNumbers w:val="0"/>
-        <w:tabs>
-          <w:tab w:val="left" w:pos="1440"/>
-          <w:tab w:val="left" w:pos="2280"/>
-        </w:tabs>
         <w:spacing w:before="0" w:beforeAutospacing="1" w:after="0" w:afterAutospacing="1"/>
         <w:ind w:left="1960" w:leftChars="0" w:hanging="360" w:firstLineChars="0"/>
       </w:pPr>
@@ -6729,10 +6574,6 @@
           <w:numId w:val="17"/>
         </w:numPr>
         <w:suppressLineNumbers w:val="0"/>
-        <w:tabs>
-          <w:tab w:val="left" w:pos="1440"/>
-          <w:tab w:val="left" w:pos="2280"/>
-        </w:tabs>
         <w:spacing w:before="0" w:beforeAutospacing="1" w:after="0" w:afterAutospacing="1"/>
         <w:ind w:left="1960" w:leftChars="0" w:hanging="360" w:firstLineChars="0"/>
       </w:pPr>
@@ -6776,10 +6617,6 @@
           <w:numId w:val="18"/>
         </w:numPr>
         <w:suppressLineNumbers w:val="0"/>
-        <w:tabs>
-          <w:tab w:val="left" w:pos="1440"/>
-          <w:tab w:val="left" w:pos="2280"/>
-        </w:tabs>
         <w:spacing w:before="0" w:beforeAutospacing="1" w:after="0" w:afterAutospacing="1"/>
         <w:ind w:left="1960" w:leftChars="0" w:hanging="360" w:firstLineChars="0"/>
       </w:pPr>
@@ -6797,36 +6634,11 @@
           <w:numId w:val="18"/>
         </w:numPr>
         <w:suppressLineNumbers w:val="0"/>
-        <w:tabs>
-          <w:tab w:val="left" w:pos="1440"/>
-          <w:tab w:val="left" w:pos="2280"/>
-        </w:tabs>
         <w:spacing w:before="0" w:beforeAutospacing="1" w:after="0" w:afterAutospacing="1"/>
         <w:ind w:left="1960" w:leftChars="0" w:hanging="360" w:firstLineChars="0"/>
       </w:pPr>
       <w:r>
         <w:t>Chức năng thêm/xóa đội.</w:t>
-      </w:r>
-    </w:p>
-    <w:p>
-      <w:pPr>
-        <w:keepNext w:val="0"/>
-        <w:keepLines w:val="0"/>
-        <w:widowControl/>
-        <w:suppressLineNumbers w:val="0"/>
-      </w:pPr>
-      <w:r>
-        <w:pict>
-          <v:rect id="_x0000_i1030" o:spt="1" style="height:1.5pt;width:432pt;" fillcolor="#A0A0A0" filled="t" stroked="f" coordsize="21600,21600" o:hr="t" o:hrstd="t" o:hralign="center">
-            <v:path/>
-            <v:fill on="t" focussize="0,0"/>
-            <v:stroke on="f"/>
-            <v:imagedata o:title=""/>
-            <o:lock v:ext="edit"/>
-            <w10:wrap type="none"/>
-            <w10:anchorlock/>
-          </v:rect>
-        </w:pict>
       </w:r>
     </w:p>
     <w:p>
@@ -7104,10 +6916,32 @@
         <w:keepLines w:val="0"/>
         <w:widowControl/>
         <w:suppressLineNumbers w:val="0"/>
+        <w:ind w:left="840" w:leftChars="300" w:firstLine="0" w:firstLineChars="0"/>
+      </w:pPr>
+      <w:r>
+        <w:t>Chức năng này cho phép quản lý thông tin đội bóng, danh sách cầu thủ và huấn luyện viên, đồng thời cập nhật tình trạng cầu thủ. Hệ thống cũng theo dõi thống kê thành tích của đội bóng trong giải đấu để hiển thị hiệu suất thi đấu.</w:t>
+      </w:r>
+    </w:p>
+    <w:p>
+      <w:pPr>
+        <w:pStyle w:val="4"/>
+        <w:bidi w:val="0"/>
+        <w:ind w:left="840" w:leftChars="300" w:firstLine="0" w:firstLineChars="0"/>
+      </w:pPr>
+      <w:bookmarkStart w:id="13" w:name="_Toc30321"/>
+      <w:r>
+        <w:t>3.2.2. Yêu cầu chi tiết</w:t>
+      </w:r>
+      <w:bookmarkEnd w:id="13"/>
+    </w:p>
+    <w:p>
+      <w:pPr>
+        <w:pStyle w:val="5"/>
+        <w:bidi w:val="0"/>
         <w:ind w:left="1120" w:leftChars="400" w:firstLine="0" w:firstLineChars="0"/>
       </w:pPr>
       <w:r>
-        <w:t>Chức năng này cho phép quản lý thông tin đội bóng, danh sách cầu thủ và huấn luyện viên, đồng thời cập nhật tình trạng cầu thủ. Hệ thống cũng theo dõi thống kê thành tích của đội bóng trong giải đấu để hiển thị hiệu suất thi đấu.</w:t>
+        <w:t>1. Thêm, sửa, xóa thông tin đội bóng</w:t>
       </w:r>
     </w:p>
     <w:p>
@@ -7115,20 +6949,169 @@
         <w:keepNext w:val="0"/>
         <w:keepLines w:val="0"/>
         <w:widowControl/>
+        <w:numPr>
+          <w:ilvl w:val="0"/>
+          <w:numId w:val="21"/>
+        </w:numPr>
         <w:suppressLineNumbers w:val="0"/>
-      </w:pPr>
-      <w:r>
-        <w:pict>
-          <v:rect id="_x0000_i1031" o:spt="1" style="height:1.5pt;width:432pt;" fillcolor="#A0A0A0" filled="t" stroked="f" coordsize="21600,21600" o:hr="t" o:hrstd="t" o:hralign="center">
-            <v:path/>
-            <v:fill on="t" focussize="0,0"/>
-            <v:stroke on="f"/>
-            <v:imagedata o:title=""/>
-            <o:lock v:ext="edit"/>
-            <w10:wrap type="none"/>
-            <w10:anchorlock/>
-          </v:rect>
-        </w:pict>
+        <w:spacing w:before="0" w:beforeAutospacing="1" w:after="0" w:afterAutospacing="1"/>
+        <w:ind w:left="1560" w:leftChars="0" w:hanging="360"/>
+      </w:pPr>
+      <w:r>
+        <w:t>Người quản lý có thể:</w:t>
+      </w:r>
+    </w:p>
+    <w:p>
+      <w:pPr>
+        <w:numPr>
+          <w:ilvl w:val="1"/>
+          <w:numId w:val="21"/>
+        </w:numPr>
+        <w:tabs>
+          <w:tab w:val="left" w:pos="1960"/>
+          <w:tab w:val="clear" w:pos="1440"/>
+        </w:tabs>
+        <w:bidi w:val="0"/>
+        <w:ind w:left="1960" w:leftChars="0" w:hanging="360" w:firstLineChars="0"/>
+      </w:pPr>
+      <w:r>
+        <w:t>Thêm đội bóng mới vào hệ thống.</w:t>
+      </w:r>
+    </w:p>
+    <w:p>
+      <w:pPr>
+        <w:numPr>
+          <w:ilvl w:val="1"/>
+          <w:numId w:val="21"/>
+        </w:numPr>
+        <w:tabs>
+          <w:tab w:val="left" w:pos="1960"/>
+          <w:tab w:val="clear" w:pos="1440"/>
+        </w:tabs>
+        <w:bidi w:val="0"/>
+        <w:ind w:left="1960" w:leftChars="0" w:hanging="360" w:firstLineChars="0"/>
+      </w:pPr>
+      <w:r>
+        <w:t>Chỉnh sửa thông tin đội (tên đội, sân nhà, huấn luyện viên trưởng).</w:t>
+      </w:r>
+    </w:p>
+    <w:p>
+      <w:pPr>
+        <w:numPr>
+          <w:ilvl w:val="1"/>
+          <w:numId w:val="21"/>
+        </w:numPr>
+        <w:tabs>
+          <w:tab w:val="left" w:pos="1960"/>
+          <w:tab w:val="clear" w:pos="1440"/>
+        </w:tabs>
+        <w:bidi w:val="0"/>
+        <w:ind w:left="1960" w:leftChars="0" w:hanging="360" w:firstLineChars="0"/>
+      </w:pPr>
+      <w:r>
+        <w:t>Xóa đội bóng (chỉ khi đội chưa tham gia giải đấu).</w:t>
+      </w:r>
+    </w:p>
+    <w:p>
+      <w:pPr>
+        <w:keepNext w:val="0"/>
+        <w:keepLines w:val="0"/>
+        <w:widowControl/>
+        <w:numPr>
+          <w:ilvl w:val="0"/>
+          <w:numId w:val="21"/>
+        </w:numPr>
+        <w:suppressLineNumbers w:val="0"/>
+        <w:spacing w:before="0" w:beforeAutospacing="1" w:after="0" w:afterAutospacing="1"/>
+        <w:ind w:left="1560" w:leftChars="0" w:hanging="360"/>
+      </w:pPr>
+      <w:r>
+        <w:t>Thông tin đội bóng bao gồm:</w:t>
+      </w:r>
+    </w:p>
+    <w:p>
+      <w:pPr>
+        <w:numPr>
+          <w:ilvl w:val="1"/>
+          <w:numId w:val="22"/>
+        </w:numPr>
+        <w:tabs>
+          <w:tab w:val="left" w:pos="1440"/>
+          <w:tab w:val="left" w:pos="1960"/>
+        </w:tabs>
+        <w:bidi w:val="0"/>
+        <w:ind w:left="1960" w:leftChars="0" w:hanging="360" w:firstLineChars="0"/>
+      </w:pPr>
+      <w:r>
+        <w:t>Tên đội</w:t>
+      </w:r>
+    </w:p>
+    <w:p>
+      <w:pPr>
+        <w:numPr>
+          <w:ilvl w:val="1"/>
+          <w:numId w:val="22"/>
+        </w:numPr>
+        <w:tabs>
+          <w:tab w:val="left" w:pos="1440"/>
+          <w:tab w:val="left" w:pos="1960"/>
+        </w:tabs>
+        <w:bidi w:val="0"/>
+        <w:ind w:left="1960" w:leftChars="0" w:hanging="360" w:firstLineChars="0"/>
+      </w:pPr>
+      <w:r>
+        <w:t>Sân nhà</w:t>
+      </w:r>
+    </w:p>
+    <w:p>
+      <w:pPr>
+        <w:numPr>
+          <w:ilvl w:val="1"/>
+          <w:numId w:val="22"/>
+        </w:numPr>
+        <w:tabs>
+          <w:tab w:val="left" w:pos="1440"/>
+          <w:tab w:val="left" w:pos="1960"/>
+        </w:tabs>
+        <w:bidi w:val="0"/>
+        <w:ind w:left="1960" w:leftChars="0" w:hanging="360" w:firstLineChars="0"/>
+      </w:pPr>
+      <w:r>
+        <w:t>Huấn luyện viên trưởng</w:t>
+      </w:r>
+    </w:p>
+    <w:p>
+      <w:pPr>
+        <w:numPr>
+          <w:ilvl w:val="1"/>
+          <w:numId w:val="22"/>
+        </w:numPr>
+        <w:tabs>
+          <w:tab w:val="left" w:pos="1440"/>
+          <w:tab w:val="left" w:pos="1960"/>
+        </w:tabs>
+        <w:bidi w:val="0"/>
+        <w:ind w:left="1960" w:leftChars="0" w:hanging="360" w:firstLineChars="0"/>
+      </w:pPr>
+      <w:r>
+        <w:t>Logo đội bóng</w:t>
+      </w:r>
+    </w:p>
+    <w:p>
+      <w:pPr>
+        <w:numPr>
+          <w:ilvl w:val="1"/>
+          <w:numId w:val="22"/>
+        </w:numPr>
+        <w:tabs>
+          <w:tab w:val="left" w:pos="1440"/>
+          <w:tab w:val="left" w:pos="1960"/>
+        </w:tabs>
+        <w:bidi w:val="0"/>
+        <w:ind w:left="1960" w:leftChars="0" w:hanging="360" w:firstLineChars="0"/>
+      </w:pPr>
+      <w:r>
+        <w:t>Danh sách cầu thủ</w:t>
       </w:r>
     </w:p>
     <w:p>
@@ -7137,11 +7120,11 @@
         <w:bidi w:val="0"/>
         <w:ind w:left="840" w:leftChars="300" w:firstLine="0" w:firstLineChars="0"/>
       </w:pPr>
-      <w:bookmarkStart w:id="13" w:name="_Toc30321"/>
-      <w:r>
-        <w:t>3.2.2. Yêu cầu chi tiết</w:t>
-      </w:r>
-      <w:bookmarkEnd w:id="13"/>
+      <w:bookmarkStart w:id="14" w:name="_Toc13359"/>
+      <w:r>
+        <w:t>3.2.3. Luồng hoạt động</w:t>
+      </w:r>
+      <w:bookmarkEnd w:id="14"/>
     </w:p>
     <w:p>
       <w:pPr>
@@ -7150,219 +7133,6 @@
         <w:ind w:left="1120" w:leftChars="400" w:firstLine="0" w:firstLineChars="0"/>
       </w:pPr>
       <w:r>
-        <w:t>1. Thêm, sửa, xóa thông tin đội bóng</w:t>
-      </w:r>
-    </w:p>
-    <w:p>
-      <w:pPr>
-        <w:keepNext w:val="0"/>
-        <w:keepLines w:val="0"/>
-        <w:widowControl/>
-        <w:numPr>
-          <w:ilvl w:val="0"/>
-          <w:numId w:val="21"/>
-        </w:numPr>
-        <w:suppressLineNumbers w:val="0"/>
-        <w:spacing w:before="0" w:beforeAutospacing="1" w:after="0" w:afterAutospacing="1"/>
-        <w:ind w:left="1560" w:leftChars="0" w:hanging="360"/>
-      </w:pPr>
-      <w:r>
-        <w:t>Người quản lý có thể:</w:t>
-      </w:r>
-    </w:p>
-    <w:p>
-      <w:pPr>
-        <w:numPr>
-          <w:ilvl w:val="1"/>
-          <w:numId w:val="21"/>
-        </w:numPr>
-        <w:tabs>
-          <w:tab w:val="left" w:pos="1960"/>
-          <w:tab w:val="clear" w:pos="1440"/>
-        </w:tabs>
-        <w:bidi w:val="0"/>
-        <w:ind w:left="1960" w:leftChars="0" w:hanging="360" w:firstLineChars="0"/>
-      </w:pPr>
-      <w:r>
-        <w:t>Thêm đội bóng mới vào hệ thống.</w:t>
-      </w:r>
-    </w:p>
-    <w:p>
-      <w:pPr>
-        <w:numPr>
-          <w:ilvl w:val="1"/>
-          <w:numId w:val="21"/>
-        </w:numPr>
-        <w:tabs>
-          <w:tab w:val="left" w:pos="1960"/>
-          <w:tab w:val="clear" w:pos="1440"/>
-        </w:tabs>
-        <w:bidi w:val="0"/>
-        <w:ind w:left="1960" w:leftChars="0" w:hanging="360" w:firstLineChars="0"/>
-      </w:pPr>
-      <w:r>
-        <w:t>Chỉnh sửa thông tin đội (tên đội, sân nhà, huấn luyện viên trưởng).</w:t>
-      </w:r>
-    </w:p>
-    <w:p>
-      <w:pPr>
-        <w:numPr>
-          <w:ilvl w:val="1"/>
-          <w:numId w:val="21"/>
-        </w:numPr>
-        <w:tabs>
-          <w:tab w:val="left" w:pos="1960"/>
-          <w:tab w:val="clear" w:pos="1440"/>
-        </w:tabs>
-        <w:bidi w:val="0"/>
-        <w:ind w:left="1960" w:leftChars="0" w:hanging="360" w:firstLineChars="0"/>
-      </w:pPr>
-      <w:r>
-        <w:t>Xóa đội bóng (chỉ khi đội chưa tham gia giải đấu).</w:t>
-      </w:r>
-    </w:p>
-    <w:p>
-      <w:pPr>
-        <w:keepNext w:val="0"/>
-        <w:keepLines w:val="0"/>
-        <w:widowControl/>
-        <w:numPr>
-          <w:ilvl w:val="0"/>
-          <w:numId w:val="21"/>
-        </w:numPr>
-        <w:suppressLineNumbers w:val="0"/>
-        <w:spacing w:before="0" w:beforeAutospacing="1" w:after="0" w:afterAutospacing="1"/>
-        <w:ind w:left="1560" w:leftChars="0" w:hanging="360"/>
-      </w:pPr>
-      <w:r>
-        <w:t>Thông tin đội bóng bao gồm:</w:t>
-      </w:r>
-    </w:p>
-    <w:p>
-      <w:pPr>
-        <w:numPr>
-          <w:ilvl w:val="1"/>
-          <w:numId w:val="22"/>
-        </w:numPr>
-        <w:tabs>
-          <w:tab w:val="left" w:pos="1440"/>
-          <w:tab w:val="left" w:pos="1960"/>
-        </w:tabs>
-        <w:bidi w:val="0"/>
-        <w:ind w:left="1960" w:leftChars="0" w:hanging="360" w:firstLineChars="0"/>
-      </w:pPr>
-      <w:r>
-        <w:t>Tên đội</w:t>
-      </w:r>
-    </w:p>
-    <w:p>
-      <w:pPr>
-        <w:numPr>
-          <w:ilvl w:val="1"/>
-          <w:numId w:val="22"/>
-        </w:numPr>
-        <w:tabs>
-          <w:tab w:val="left" w:pos="1440"/>
-          <w:tab w:val="left" w:pos="1960"/>
-        </w:tabs>
-        <w:bidi w:val="0"/>
-        <w:ind w:left="1960" w:leftChars="0" w:hanging="360" w:firstLineChars="0"/>
-      </w:pPr>
-      <w:r>
-        <w:t>Sân nhà</w:t>
-      </w:r>
-    </w:p>
-    <w:p>
-      <w:pPr>
-        <w:numPr>
-          <w:ilvl w:val="1"/>
-          <w:numId w:val="22"/>
-        </w:numPr>
-        <w:tabs>
-          <w:tab w:val="left" w:pos="1440"/>
-          <w:tab w:val="left" w:pos="1960"/>
-        </w:tabs>
-        <w:bidi w:val="0"/>
-        <w:ind w:left="1960" w:leftChars="0" w:hanging="360" w:firstLineChars="0"/>
-      </w:pPr>
-      <w:r>
-        <w:t>Huấn luyện viên trưởng</w:t>
-      </w:r>
-    </w:p>
-    <w:p>
-      <w:pPr>
-        <w:numPr>
-          <w:ilvl w:val="1"/>
-          <w:numId w:val="22"/>
-        </w:numPr>
-        <w:tabs>
-          <w:tab w:val="left" w:pos="1440"/>
-          <w:tab w:val="left" w:pos="1960"/>
-        </w:tabs>
-        <w:bidi w:val="0"/>
-        <w:ind w:left="1960" w:leftChars="0" w:hanging="360" w:firstLineChars="0"/>
-      </w:pPr>
-      <w:r>
-        <w:t>Logo đội bóng</w:t>
-      </w:r>
-    </w:p>
-    <w:p>
-      <w:pPr>
-        <w:numPr>
-          <w:ilvl w:val="1"/>
-          <w:numId w:val="22"/>
-        </w:numPr>
-        <w:tabs>
-          <w:tab w:val="left" w:pos="1440"/>
-          <w:tab w:val="left" w:pos="1960"/>
-        </w:tabs>
-        <w:bidi w:val="0"/>
-        <w:ind w:left="1960" w:leftChars="0" w:hanging="360" w:firstLineChars="0"/>
-      </w:pPr>
-      <w:r>
-        <w:t>Danh sách cầu thủ</w:t>
-      </w:r>
-    </w:p>
-    <w:p>
-      <w:pPr>
-        <w:keepNext w:val="0"/>
-        <w:keepLines w:val="0"/>
-        <w:widowControl/>
-        <w:suppressLineNumbers w:val="0"/>
-      </w:pPr>
-      <w:r>
-        <w:pict>
-          <v:rect id="_x0000_i1032" o:spt="1" style="height:1.5pt;width:432pt;" fillcolor="#A0A0A0" filled="t" stroked="f" coordsize="21600,21600" o:hr="t" o:hrstd="t" o:hralign="center">
-            <v:path/>
-            <v:fill on="t" focussize="0,0"/>
-            <v:stroke on="f"/>
-            <v:imagedata o:title=""/>
-            <o:lock v:ext="edit"/>
-            <w10:wrap type="none"/>
-            <w10:anchorlock/>
-          </v:rect>
-        </w:pict>
-      </w:r>
-    </w:p>
-    <w:p>
-      <w:pPr>
-        <w:pStyle w:val="4"/>
-        <w:bidi w:val="0"/>
-        <w:ind w:left="840" w:leftChars="300" w:firstLine="0" w:firstLineChars="0"/>
-      </w:pPr>
-      <w:bookmarkStart w:id="14" w:name="_Toc13359"/>
-      <w:r>
-        <w:t>3.2.3. Luồng hoạt động</w:t>
-      </w:r>
-      <w:bookmarkEnd w:id="14"/>
-    </w:p>
-    <w:p>
-      <w:pPr>
-        <w:pStyle w:val="5"/>
-        <w:bidi w:val="0"/>
-        <w:ind w:left="1120" w:leftChars="400" w:firstLine="0" w:firstLineChars="0"/>
-      </w:pPr>
-      <w:r>
         <w:t>1. Quản lý đội bóng</w:t>
       </w:r>
     </w:p>
@@ -7400,29 +7170,6 @@
       </w:pPr>
       <w:r>
         <w:t>Bước 3: Lưu thông tin đội bóng vào hệ thống.</w:t>
-      </w:r>
-    </w:p>
-    <w:p>
-      <w:pPr>
-        <w:keepNext w:val="0"/>
-        <w:keepLines w:val="0"/>
-        <w:widowControl/>
-        <w:suppressLineNumbers w:val="0"/>
-      </w:pPr>
-      <w:bookmarkStart w:id="48" w:name="_GoBack"/>
-      <w:bookmarkEnd w:id="48"/>
-      <w:r>
-        <w:pict>
-          <v:rect id="_x0000_i1033" o:spt="1" style="height:1.5pt;width:432pt;" fillcolor="#A0A0A0" filled="t" stroked="f" coordsize="21600,21600" o:hr="t" o:hrstd="t" o:hralign="center">
-            <v:path/>
-            <v:fill on="t" focussize="0,0"/>
-            <v:stroke on="f"/>
-            <v:imagedata o:title=""/>
-            <o:lock v:ext="edit"/>
-            <w10:wrap type="none"/>
-            <w10:anchorlock/>
-          </v:rect>
-        </w:pict>
       </w:r>
     </w:p>
     <w:p>
@@ -7657,36 +7404,38 @@
     </w:p>
     <w:p>
       <w:pPr>
+        <w:pStyle w:val="4"/>
+        <w:bidi w:val="0"/>
+        <w:ind w:left="840" w:leftChars="300" w:firstLine="0" w:firstLineChars="0"/>
+      </w:pPr>
+      <w:bookmarkStart w:id="16" w:name="_Toc10696"/>
+      <w:r>
+        <w:t>3.2.5. Công nghệ &amp; Tích hợp</w:t>
+      </w:r>
+      <w:bookmarkEnd w:id="16"/>
+    </w:p>
+    <w:p>
+      <w:pPr>
         <w:keepNext w:val="0"/>
         <w:keepLines w:val="0"/>
         <w:widowControl/>
+        <w:numPr>
+          <w:ilvl w:val="0"/>
+          <w:numId w:val="27"/>
+        </w:numPr>
         <w:suppressLineNumbers w:val="0"/>
-      </w:pPr>
-      <w:r>
-        <w:pict>
-          <v:rect id="_x0000_i1034" o:spt="1" style="height:1.5pt;width:432pt;" fillcolor="#A0A0A0" filled="t" stroked="f" coordsize="21600,21600" o:hr="t" o:hrstd="t" o:hralign="center">
-            <v:path/>
-            <v:fill on="t" focussize="0,0"/>
-            <v:stroke on="f"/>
-            <v:imagedata o:title=""/>
-            <o:lock v:ext="edit"/>
-            <w10:wrap type="none"/>
-            <w10:anchorlock/>
-          </v:rect>
-        </w:pict>
-      </w:r>
-    </w:p>
-    <w:p>
-      <w:pPr>
-        <w:pStyle w:val="4"/>
-        <w:bidi w:val="0"/>
-        <w:ind w:left="840" w:leftChars="300" w:firstLine="0" w:firstLineChars="0"/>
-      </w:pPr>
-      <w:bookmarkStart w:id="16" w:name="_Toc10696"/>
-      <w:r>
-        <w:t>3.2.5. Công nghệ &amp; Tích hợp</w:t>
-      </w:r>
-      <w:bookmarkEnd w:id="16"/>
+        <w:spacing w:before="0" w:beforeAutospacing="1" w:after="0" w:afterAutospacing="1"/>
+        <w:ind w:left="1140" w:leftChars="0" w:hanging="360"/>
+      </w:pPr>
+      <w:r>
+        <w:rPr>
+          <w:rStyle w:val="12"/>
+        </w:rPr>
+        <w:t>Backend</w:t>
+      </w:r>
+      <w:r>
+        <w:t>: Node.js, Java Spring Boot hoặc .NET Core để xử lý dữ liệu.</w:t>
+      </w:r>
     </w:p>
     <w:p>
       <w:pPr>
@@ -7705,10 +7454,10 @@
         <w:rPr>
           <w:rStyle w:val="12"/>
         </w:rPr>
-        <w:t>Backend</w:t>
-      </w:r>
-      <w:r>
-        <w:t>: Node.js, Java Spring Boot hoặc .NET Core để xử lý dữ liệu.</w:t>
+        <w:t>Database</w:t>
+      </w:r>
+      <w:r>
+        <w:t>: MySQL hoặc PostgreSQL để lưu thông tin đội bóng, cầu thủ.</w:t>
       </w:r>
     </w:p>
     <w:p>
@@ -7727,11 +7476,12 @@
       <w:r>
         <w:rPr>
           <w:rStyle w:val="12"/>
-        </w:rPr>
-        <w:t>Database</w:t>
-      </w:r>
-      <w:r>
-        <w:t>: MySQL hoặc PostgreSQL để lưu thông tin đội bóng, cầu thủ.</w:t>
+          <w:lang w:val="en-US"/>
+        </w:rPr>
+        <w:t>Front-end</w:t>
+      </w:r>
+      <w:r>
+        <w:t>: React hoặc Angular để hiển thị thông tin.</w:t>
       </w:r>
     </w:p>
     <w:p>
@@ -7751,10 +7501,10 @@
         <w:rPr>
           <w:rStyle w:val="12"/>
         </w:rPr>
-        <w:t>Frontend</w:t>
-      </w:r>
-      <w:r>
-        <w:t>: React hoặc Angular để hiển thị thông tin.</w:t>
+        <w:t>Tích hợp API</w:t>
+      </w:r>
+      <w:r>
+        <w:t>:</w:t>
       </w:r>
     </w:p>
     <w:p>
@@ -7763,21 +7513,24 @@
         <w:keepLines w:val="0"/>
         <w:widowControl/>
         <w:numPr>
-          <w:ilvl w:val="0"/>
-          <w:numId w:val="27"/>
+          <w:ilvl w:val="1"/>
+          <w:numId w:val="28"/>
         </w:numPr>
         <w:suppressLineNumbers w:val="0"/>
+        <w:tabs>
+          <w:tab w:val="left" w:pos="1440"/>
+        </w:tabs>
         <w:spacing w:before="0" w:beforeAutospacing="1" w:after="0" w:afterAutospacing="1"/>
-        <w:ind w:left="1140" w:leftChars="0" w:hanging="360"/>
+        <w:ind w:left="1860" w:leftChars="0" w:hanging="360"/>
       </w:pPr>
       <w:r>
         <w:rPr>
           <w:rStyle w:val="12"/>
         </w:rPr>
-        <w:t>Tích hợp API</w:t>
-      </w:r>
-      <w:r>
-        <w:t>:</w:t>
+        <w:t>POST /api/teams</w:t>
+      </w:r>
+      <w:r>
+        <w:t>: Thêm đội bóng.</w:t>
       </w:r>
     </w:p>
     <w:p>
@@ -7800,10 +7553,10 @@
         <w:rPr>
           <w:rStyle w:val="12"/>
         </w:rPr>
-        <w:t>POST /api/teams</w:t>
-      </w:r>
-      <w:r>
-        <w:t>: Thêm đội bóng.</w:t>
+        <w:t>GET /api/teams</w:t>
+      </w:r>
+      <w:r>
+        <w:t>: Lấy danh sách đội bóng.</w:t>
       </w:r>
     </w:p>
     <w:p>
@@ -7826,10 +7579,10 @@
         <w:rPr>
           <w:rStyle w:val="12"/>
         </w:rPr>
-        <w:t>GET /api/teams</w:t>
-      </w:r>
-      <w:r>
-        <w:t>: Lấy danh sách đội bóng.</w:t>
+        <w:t>PUT /api/teams/{id}</w:t>
+      </w:r>
+      <w:r>
+        <w:t>: Chỉnh sửa thông tin đội bóng.</w:t>
       </w:r>
     </w:p>
     <w:p>
@@ -7852,135 +7605,10 @@
         <w:rPr>
           <w:rStyle w:val="12"/>
         </w:rPr>
-        <w:t>PUT /api/teams/{id}</w:t>
-      </w:r>
-      <w:r>
-        <w:t>: Chỉnh sửa thông tin đội bóng.</w:t>
-      </w:r>
-    </w:p>
-    <w:p>
-      <w:pPr>
-        <w:keepNext w:val="0"/>
-        <w:keepLines w:val="0"/>
-        <w:widowControl/>
-        <w:numPr>
-          <w:ilvl w:val="1"/>
-          <w:numId w:val="28"/>
-        </w:numPr>
-        <w:suppressLineNumbers w:val="0"/>
-        <w:tabs>
-          <w:tab w:val="left" w:pos="1440"/>
-        </w:tabs>
-        <w:spacing w:before="0" w:beforeAutospacing="1" w:after="0" w:afterAutospacing="1"/>
-        <w:ind w:left="1860" w:leftChars="0" w:hanging="360"/>
-      </w:pPr>
-      <w:r>
-        <w:rPr>
-          <w:rStyle w:val="12"/>
-        </w:rPr>
         <w:t>DELETE /api/teams/{id}</w:t>
       </w:r>
       <w:r>
         <w:t>: Xóa đội bóng.</w:t>
-      </w:r>
-    </w:p>
-    <w:p>
-      <w:pPr>
-        <w:keepNext w:val="0"/>
-        <w:keepLines w:val="0"/>
-        <w:widowControl/>
-        <w:numPr>
-          <w:ilvl w:val="1"/>
-          <w:numId w:val="28"/>
-        </w:numPr>
-        <w:suppressLineNumbers w:val="0"/>
-        <w:tabs>
-          <w:tab w:val="left" w:pos="1440"/>
-        </w:tabs>
-        <w:spacing w:before="0" w:beforeAutospacing="1" w:after="0" w:afterAutospacing="1"/>
-        <w:ind w:left="1860" w:leftChars="0" w:hanging="360"/>
-      </w:pPr>
-      <w:r>
-        <w:rPr>
-          <w:rStyle w:val="12"/>
-        </w:rPr>
-        <w:t>POST /api/players</w:t>
-      </w:r>
-      <w:r>
-        <w:t>: Thêm cầu thủ.</w:t>
-      </w:r>
-    </w:p>
-    <w:p>
-      <w:pPr>
-        <w:keepNext w:val="0"/>
-        <w:keepLines w:val="0"/>
-        <w:widowControl/>
-        <w:numPr>
-          <w:ilvl w:val="1"/>
-          <w:numId w:val="28"/>
-        </w:numPr>
-        <w:suppressLineNumbers w:val="0"/>
-        <w:tabs>
-          <w:tab w:val="left" w:pos="1440"/>
-        </w:tabs>
-        <w:spacing w:before="0" w:beforeAutospacing="1" w:after="0" w:afterAutospacing="1"/>
-        <w:ind w:left="1860" w:leftChars="0" w:hanging="360"/>
-      </w:pPr>
-      <w:r>
-        <w:rPr>
-          <w:rStyle w:val="12"/>
-        </w:rPr>
-        <w:t>GET /api/players/{teamId}</w:t>
-      </w:r>
-      <w:r>
-        <w:t>: Lấy danh sách cầu thủ của đội.</w:t>
-      </w:r>
-    </w:p>
-    <w:p>
-      <w:pPr>
-        <w:keepNext w:val="0"/>
-        <w:keepLines w:val="0"/>
-        <w:widowControl/>
-        <w:numPr>
-          <w:ilvl w:val="1"/>
-          <w:numId w:val="28"/>
-        </w:numPr>
-        <w:suppressLineNumbers w:val="0"/>
-        <w:tabs>
-          <w:tab w:val="left" w:pos="1440"/>
-        </w:tabs>
-        <w:spacing w:before="0" w:beforeAutospacing="1" w:after="0" w:afterAutospacing="1"/>
-        <w:ind w:left="1860" w:leftChars="0" w:hanging="360"/>
-      </w:pPr>
-      <w:r>
-        <w:rPr>
-          <w:rStyle w:val="12"/>
-        </w:rPr>
-        <w:t>PUT /api/players/{id}</w:t>
-      </w:r>
-      <w:r>
-        <w:t>: Cập nhật thông tin cầu thủ.</w:t>
-      </w:r>
-    </w:p>
-    <w:p>
-      <w:pPr>
-        <w:keepNext w:val="0"/>
-        <w:keepLines w:val="0"/>
-        <w:widowControl/>
-        <w:suppressLineNumbers w:val="0"/>
-      </w:pPr>
-      <w:r>
-        <w:pict>
-          <v:rect id="_x0000_i1035" o:spt="1" style="height:1.5pt;width:432pt;" fillcolor="#A0A0A0" filled="t" stroked="f" coordsize="21600,21600" o:hr="t" o:hrstd="t" o:hralign="center">
-            <v:path/>
-            <v:fill on="t" focussize="0,0"/>
-            <v:stroke on="f"/>
-            <v:imagedata o:title=""/>
-            <o:lock v:ext="edit"/>
-            <w10:wrap type="none"/>
-            <w10:anchorlock/>
-          </v:rect>
-        </w:pict>
       </w:r>
     </w:p>
     <w:p>
@@ -8025,10 +7653,32 @@
         <w:keepLines w:val="0"/>
         <w:widowControl/>
         <w:suppressLineNumbers w:val="0"/>
+        <w:ind w:left="840" w:leftChars="300" w:firstLine="0" w:firstLineChars="0"/>
+      </w:pPr>
+      <w:r>
+        <w:t>Chức năng này hỗ trợ tự động tạo lịch thi đấu theo thể thức lượt đi - lượt về bằng thuật toán tối ưu. Hệ thống đảm bảo không có xung đột về thời gian và địa điểm, đồng thời cho phép người quản lý điều chỉnh lịch thủ công nếu cần. Danh sách trận đấu được hiển thị rõ ràng theo ngày, đội bóng và sân thi đấu.</w:t>
+      </w:r>
+    </w:p>
+    <w:p>
+      <w:pPr>
+        <w:pStyle w:val="4"/>
+        <w:bidi w:val="0"/>
+        <w:ind w:left="840" w:leftChars="300" w:firstLine="0" w:firstLineChars="0"/>
+      </w:pPr>
+      <w:bookmarkStart w:id="19" w:name="_Toc22413"/>
+      <w:r>
+        <w:t>3.3.2. Yêu cầu chi tiết</w:t>
+      </w:r>
+      <w:bookmarkEnd w:id="19"/>
+    </w:p>
+    <w:p>
+      <w:pPr>
+        <w:pStyle w:val="5"/>
+        <w:bidi w:val="0"/>
         <w:ind w:left="1120" w:leftChars="400" w:firstLine="0" w:firstLineChars="0"/>
       </w:pPr>
       <w:r>
-        <w:t>Chức năng này hỗ trợ tự động tạo lịch thi đấu theo thể thức lượt đi - lượt về bằng thuật toán tối ưu. Hệ thống đảm bảo không có xung đột về thời gian và địa điểm, đồng thời cho phép người quản lý điều chỉnh lịch thủ công nếu cần. Danh sách trận đấu được hiển thị rõ ràng theo ngày, đội bóng và sân thi đấu.</w:t>
+        <w:t>1. Tự động xếp lịch thi đấu</w:t>
       </w:r>
     </w:p>
     <w:p>
@@ -8036,20 +7686,417 @@
         <w:keepNext w:val="0"/>
         <w:keepLines w:val="0"/>
         <w:widowControl/>
+        <w:numPr>
+          <w:ilvl w:val="0"/>
+          <w:numId w:val="29"/>
+        </w:numPr>
         <w:suppressLineNumbers w:val="0"/>
-      </w:pPr>
-      <w:r>
-        <w:pict>
-          <v:rect id="_x0000_i1036" o:spt="1" style="height:1.5pt;width:432pt;" fillcolor="#A0A0A0" filled="t" stroked="f" coordsize="21600,21600" o:hr="t" o:hrstd="t" o:hralign="center">
-            <v:path/>
-            <v:fill on="t" focussize="0,0"/>
-            <v:stroke on="f"/>
-            <v:imagedata o:title=""/>
-            <o:lock v:ext="edit"/>
-            <w10:wrap type="none"/>
-            <w10:anchorlock/>
-          </v:rect>
-        </w:pict>
+        <w:tabs>
+          <w:tab w:val="left" w:pos="720"/>
+          <w:tab w:val="clear" w:pos="1560"/>
+        </w:tabs>
+        <w:spacing w:before="0" w:beforeAutospacing="1" w:after="0" w:afterAutospacing="1"/>
+        <w:ind w:left="1560" w:leftChars="0" w:hanging="360"/>
+      </w:pPr>
+      <w:r>
+        <w:t>Hệ thống sử dụng thuật toán để sắp xếp lịch thi đấu dựa trên:</w:t>
+      </w:r>
+    </w:p>
+    <w:p>
+      <w:pPr>
+        <w:pStyle w:val="11"/>
+        <w:numPr>
+          <w:ilvl w:val="1"/>
+          <w:numId w:val="29"/>
+        </w:numPr>
+        <w:tabs>
+          <w:tab w:val="clear" w:pos="2280"/>
+        </w:tabs>
+        <w:bidi w:val="0"/>
+        <w:ind w:left="1960" w:leftChars="0" w:hanging="360" w:firstLineChars="0"/>
+      </w:pPr>
+      <w:r>
+        <w:t>Thể thức giải đấu (lượt đi - lượt về, vòng bảng, vòng loại trực tiếp).</w:t>
+      </w:r>
+    </w:p>
+    <w:p>
+      <w:pPr>
+        <w:pStyle w:val="11"/>
+        <w:numPr>
+          <w:ilvl w:val="1"/>
+          <w:numId w:val="29"/>
+        </w:numPr>
+        <w:tabs>
+          <w:tab w:val="clear" w:pos="2280"/>
+        </w:tabs>
+        <w:bidi w:val="0"/>
+        <w:ind w:left="1960" w:leftChars="0" w:hanging="360" w:firstLineChars="0"/>
+      </w:pPr>
+      <w:r>
+        <w:t>Số lượng đội tham gia.</w:t>
+      </w:r>
+    </w:p>
+    <w:p>
+      <w:pPr>
+        <w:pStyle w:val="11"/>
+        <w:numPr>
+          <w:ilvl w:val="1"/>
+          <w:numId w:val="29"/>
+        </w:numPr>
+        <w:tabs>
+          <w:tab w:val="clear" w:pos="2280"/>
+        </w:tabs>
+        <w:bidi w:val="0"/>
+        <w:ind w:left="1960" w:leftChars="0" w:hanging="360" w:firstLineChars="0"/>
+      </w:pPr>
+      <w:r>
+        <w:t>Số lượt trận (mỗi đội đấu với các đội khác bao nhiêu lần).</w:t>
+      </w:r>
+    </w:p>
+    <w:p>
+      <w:pPr>
+        <w:pStyle w:val="11"/>
+        <w:numPr>
+          <w:ilvl w:val="1"/>
+          <w:numId w:val="29"/>
+        </w:numPr>
+        <w:tabs>
+          <w:tab w:val="clear" w:pos="2280"/>
+        </w:tabs>
+        <w:bidi w:val="0"/>
+        <w:ind w:left="1960" w:leftChars="0" w:hanging="360" w:firstLineChars="0"/>
+      </w:pPr>
+      <w:r>
+        <w:t>Thời gian nghỉ giữa các trận của mỗi đội.</w:t>
+      </w:r>
+    </w:p>
+    <w:p>
+      <w:pPr>
+        <w:pStyle w:val="11"/>
+        <w:numPr>
+          <w:ilvl w:val="1"/>
+          <w:numId w:val="29"/>
+        </w:numPr>
+        <w:tabs>
+          <w:tab w:val="clear" w:pos="2280"/>
+        </w:tabs>
+        <w:bidi w:val="0"/>
+        <w:ind w:left="1960" w:leftChars="0" w:hanging="360" w:firstLineChars="0"/>
+      </w:pPr>
+      <w:r>
+        <w:t>Tránh trùng lịch với các trận đấu khác trên cùng sân.</w:t>
+      </w:r>
+    </w:p>
+    <w:p>
+      <w:pPr>
+        <w:keepNext w:val="0"/>
+        <w:keepLines w:val="0"/>
+        <w:widowControl/>
+        <w:numPr>
+          <w:ilvl w:val="0"/>
+          <w:numId w:val="29"/>
+        </w:numPr>
+        <w:suppressLineNumbers w:val="0"/>
+        <w:tabs>
+          <w:tab w:val="left" w:pos="720"/>
+          <w:tab w:val="clear" w:pos="1560"/>
+        </w:tabs>
+        <w:spacing w:before="0" w:beforeAutospacing="1" w:after="0" w:afterAutospacing="1"/>
+        <w:ind w:left="1560" w:leftChars="0" w:hanging="360"/>
+      </w:pPr>
+      <w:r>
+        <w:t>Nếu giải đấu có số đội lẻ, hệ thống tự động thêm lượt nghỉ (bye round).</w:t>
+      </w:r>
+    </w:p>
+    <w:p>
+      <w:pPr>
+        <w:pStyle w:val="5"/>
+        <w:bidi w:val="0"/>
+        <w:ind w:left="1120" w:leftChars="400" w:firstLine="0" w:firstLineChars="0"/>
+      </w:pPr>
+      <w:r>
+        <w:t>2. Điều chỉnh lịch thi đấu thủ công</w:t>
+      </w:r>
+    </w:p>
+    <w:p>
+      <w:pPr>
+        <w:keepNext w:val="0"/>
+        <w:keepLines w:val="0"/>
+        <w:widowControl/>
+        <w:numPr>
+          <w:ilvl w:val="0"/>
+          <w:numId w:val="30"/>
+        </w:numPr>
+        <w:suppressLineNumbers w:val="0"/>
+        <w:tabs>
+          <w:tab w:val="left" w:pos="720"/>
+          <w:tab w:val="clear" w:pos="1560"/>
+        </w:tabs>
+        <w:spacing w:before="0" w:beforeAutospacing="1" w:after="0" w:afterAutospacing="1"/>
+        <w:ind w:left="1560" w:leftChars="0" w:hanging="360"/>
+      </w:pPr>
+      <w:r>
+        <w:t>Người quản lý có thể:</w:t>
+      </w:r>
+    </w:p>
+    <w:p>
+      <w:pPr>
+        <w:pStyle w:val="11"/>
+        <w:numPr>
+          <w:ilvl w:val="1"/>
+          <w:numId w:val="30"/>
+        </w:numPr>
+        <w:tabs>
+          <w:tab w:val="left" w:pos="1960"/>
+          <w:tab w:val="clear" w:pos="2280"/>
+        </w:tabs>
+        <w:bidi w:val="0"/>
+        <w:ind w:left="1960" w:leftChars="0" w:hanging="360" w:firstLineChars="0"/>
+      </w:pPr>
+      <w:r>
+        <w:t>Thay đổi ngày, giờ trận đấu.</w:t>
+      </w:r>
+    </w:p>
+    <w:p>
+      <w:pPr>
+        <w:pStyle w:val="11"/>
+        <w:numPr>
+          <w:ilvl w:val="1"/>
+          <w:numId w:val="30"/>
+        </w:numPr>
+        <w:tabs>
+          <w:tab w:val="left" w:pos="1960"/>
+          <w:tab w:val="clear" w:pos="2280"/>
+        </w:tabs>
+        <w:bidi w:val="0"/>
+        <w:ind w:left="1960" w:leftChars="0" w:hanging="360" w:firstLineChars="0"/>
+      </w:pPr>
+      <w:r>
+        <w:t>Thay đổi địa điểm thi đấu.</w:t>
+      </w:r>
+    </w:p>
+    <w:p>
+      <w:pPr>
+        <w:pStyle w:val="11"/>
+        <w:numPr>
+          <w:ilvl w:val="1"/>
+          <w:numId w:val="30"/>
+        </w:numPr>
+        <w:tabs>
+          <w:tab w:val="left" w:pos="1960"/>
+          <w:tab w:val="clear" w:pos="2280"/>
+        </w:tabs>
+        <w:bidi w:val="0"/>
+        <w:ind w:left="1960" w:leftChars="0" w:hanging="360" w:firstLineChars="0"/>
+      </w:pPr>
+      <w:r>
+        <w:t>Hoán đổi lịch giữa hai trận đấu nếu cần thiết.</w:t>
+      </w:r>
+    </w:p>
+    <w:p>
+      <w:pPr>
+        <w:keepNext w:val="0"/>
+        <w:keepLines w:val="0"/>
+        <w:widowControl/>
+        <w:numPr>
+          <w:ilvl w:val="0"/>
+          <w:numId w:val="30"/>
+        </w:numPr>
+        <w:suppressLineNumbers w:val="0"/>
+        <w:tabs>
+          <w:tab w:val="left" w:pos="720"/>
+          <w:tab w:val="clear" w:pos="1560"/>
+        </w:tabs>
+        <w:spacing w:before="0" w:beforeAutospacing="1" w:after="0" w:afterAutospacing="1"/>
+        <w:ind w:left="1560" w:leftChars="0" w:hanging="360"/>
+      </w:pPr>
+      <w:r>
+        <w:t>Hệ thống cảnh báo nếu có xung đột về lịch hoặc sân bãi.</w:t>
+      </w:r>
+    </w:p>
+    <w:p>
+      <w:pPr>
+        <w:pStyle w:val="5"/>
+        <w:bidi w:val="0"/>
+        <w:ind w:left="1120" w:leftChars="400" w:firstLine="0" w:firstLineChars="0"/>
+      </w:pPr>
+      <w:r>
+        <w:t>3. Đảm bảo không có xung đột về thời gian và địa điểm</w:t>
+      </w:r>
+    </w:p>
+    <w:p>
+      <w:pPr>
+        <w:keepNext w:val="0"/>
+        <w:keepLines w:val="0"/>
+        <w:widowControl/>
+        <w:numPr>
+          <w:ilvl w:val="0"/>
+          <w:numId w:val="31"/>
+        </w:numPr>
+        <w:suppressLineNumbers w:val="0"/>
+        <w:tabs>
+          <w:tab w:val="left" w:pos="720"/>
+          <w:tab w:val="clear" w:pos="1560"/>
+        </w:tabs>
+        <w:spacing w:before="0" w:beforeAutospacing="1" w:after="0" w:afterAutospacing="1"/>
+        <w:ind w:left="1560" w:leftChars="0" w:hanging="360"/>
+      </w:pPr>
+      <w:r>
+        <w:t>Kiểm tra các yếu tố trước khi xác nhận lịch:</w:t>
+      </w:r>
+    </w:p>
+    <w:p>
+      <w:pPr>
+        <w:pStyle w:val="11"/>
+        <w:numPr>
+          <w:ilvl w:val="1"/>
+          <w:numId w:val="31"/>
+        </w:numPr>
+        <w:tabs>
+          <w:tab w:val="clear" w:pos="2280"/>
+        </w:tabs>
+        <w:bidi w:val="0"/>
+        <w:ind w:left="1960" w:leftChars="0" w:hanging="360" w:firstLineChars="0"/>
+      </w:pPr>
+      <w:r>
+        <w:t>Một đội không thi đấu hai trận cùng ngày.</w:t>
+      </w:r>
+    </w:p>
+    <w:p>
+      <w:pPr>
+        <w:pStyle w:val="11"/>
+        <w:numPr>
+          <w:ilvl w:val="1"/>
+          <w:numId w:val="31"/>
+        </w:numPr>
+        <w:tabs>
+          <w:tab w:val="clear" w:pos="2280"/>
+        </w:tabs>
+        <w:bidi w:val="0"/>
+        <w:ind w:left="1960" w:leftChars="0" w:hanging="360" w:firstLineChars="0"/>
+      </w:pPr>
+      <w:r>
+        <w:t>Một sân không có hai trận cùng thời điểm.</w:t>
+      </w:r>
+    </w:p>
+    <w:p>
+      <w:pPr>
+        <w:pStyle w:val="11"/>
+        <w:numPr>
+          <w:ilvl w:val="1"/>
+          <w:numId w:val="31"/>
+        </w:numPr>
+        <w:tabs>
+          <w:tab w:val="clear" w:pos="2280"/>
+        </w:tabs>
+        <w:bidi w:val="0"/>
+        <w:ind w:left="1960" w:leftChars="0" w:hanging="360" w:firstLineChars="0"/>
+      </w:pPr>
+      <w:r>
+        <w:t>Trọng tài không bắt hai trận liên tiếp của cùng một đội.</w:t>
+      </w:r>
+    </w:p>
+    <w:p>
+      <w:pPr>
+        <w:keepNext w:val="0"/>
+        <w:keepLines w:val="0"/>
+        <w:widowControl/>
+        <w:numPr>
+          <w:ilvl w:val="0"/>
+          <w:numId w:val="31"/>
+        </w:numPr>
+        <w:suppressLineNumbers w:val="0"/>
+        <w:tabs>
+          <w:tab w:val="left" w:pos="720"/>
+          <w:tab w:val="clear" w:pos="1560"/>
+        </w:tabs>
+        <w:spacing w:before="0" w:beforeAutospacing="1" w:after="0" w:afterAutospacing="1"/>
+        <w:ind w:left="1560" w:leftChars="0" w:hanging="360"/>
+      </w:pPr>
+      <w:r>
+        <w:t>Nếu phát hiện xung đột, hệ thống đưa ra đề xuất điều chỉnh.</w:t>
+      </w:r>
+    </w:p>
+    <w:p>
+      <w:pPr>
+        <w:pStyle w:val="5"/>
+        <w:bidi w:val="0"/>
+        <w:ind w:left="1120" w:leftChars="400" w:firstLine="0" w:firstLineChars="0"/>
+      </w:pPr>
+      <w:r>
+        <w:t>4. Hiển thị danh sách trận đấu</w:t>
+      </w:r>
+    </w:p>
+    <w:p>
+      <w:pPr>
+        <w:keepNext w:val="0"/>
+        <w:keepLines w:val="0"/>
+        <w:widowControl/>
+        <w:numPr>
+          <w:ilvl w:val="0"/>
+          <w:numId w:val="32"/>
+        </w:numPr>
+        <w:suppressLineNumbers w:val="0"/>
+        <w:tabs>
+          <w:tab w:val="left" w:pos="720"/>
+          <w:tab w:val="clear" w:pos="1560"/>
+        </w:tabs>
+        <w:spacing w:before="0" w:beforeAutospacing="1" w:after="0" w:afterAutospacing="1"/>
+        <w:ind w:left="1560" w:leftChars="0" w:hanging="360"/>
+      </w:pPr>
+      <w:r>
+        <w:t>Hệ thống cung cấp danh sách trận đấu theo:</w:t>
+      </w:r>
+    </w:p>
+    <w:p>
+      <w:pPr>
+        <w:numPr>
+          <w:ilvl w:val="1"/>
+          <w:numId w:val="32"/>
+        </w:numPr>
+        <w:tabs>
+          <w:tab w:val="left" w:pos="1960"/>
+          <w:tab w:val="clear" w:pos="2280"/>
+        </w:tabs>
+        <w:bidi w:val="0"/>
+        <w:ind w:left="1960" w:leftChars="0" w:hanging="360" w:firstLineChars="0"/>
+      </w:pPr>
+      <w:r>
+        <w:t>Ngày thi đấu (dạng lịch).</w:t>
+      </w:r>
+    </w:p>
+    <w:p>
+      <w:pPr>
+        <w:numPr>
+          <w:ilvl w:val="1"/>
+          <w:numId w:val="32"/>
+        </w:numPr>
+        <w:tabs>
+          <w:tab w:val="left" w:pos="1960"/>
+          <w:tab w:val="clear" w:pos="2280"/>
+        </w:tabs>
+        <w:bidi w:val="0"/>
+        <w:ind w:left="1960" w:leftChars="0" w:hanging="360" w:firstLineChars="0"/>
+      </w:pPr>
+      <w:r>
+        <w:t>Đội bóng (danh sách trận đấu của từng đội).</w:t>
+      </w:r>
+    </w:p>
+    <w:p>
+      <w:pPr>
+        <w:numPr>
+          <w:ilvl w:val="1"/>
+          <w:numId w:val="32"/>
+        </w:numPr>
+        <w:tabs>
+          <w:tab w:val="left" w:pos="1960"/>
+          <w:tab w:val="clear" w:pos="2280"/>
+        </w:tabs>
+        <w:bidi w:val="0"/>
+        <w:ind w:left="1960" w:leftChars="0" w:hanging="360" w:firstLineChars="0"/>
+      </w:pPr>
+      <w:r>
+        <w:t>Sân vận động (danh sách trận đấu theo từng sân).</w:t>
       </w:r>
     </w:p>
     <w:p>
@@ -8058,11 +8105,11 @@
         <w:bidi w:val="0"/>
         <w:ind w:left="840" w:leftChars="300" w:firstLine="0" w:firstLineChars="0"/>
       </w:pPr>
-      <w:bookmarkStart w:id="19" w:name="_Toc22413"/>
-      <w:r>
-        <w:t>3.3.2. Yêu cầu chi tiết</w:t>
-      </w:r>
-      <w:bookmarkEnd w:id="19"/>
+      <w:bookmarkStart w:id="20" w:name="_Toc9900"/>
+      <w:r>
+        <w:t>3.3.3. Luồng hoạt động</w:t>
+      </w:r>
+      <w:bookmarkEnd w:id="20"/>
     </w:p>
     <w:p>
       <w:pPr>
@@ -8071,134 +8118,55 @@
         <w:ind w:left="1120" w:leftChars="400" w:firstLine="0" w:firstLineChars="0"/>
       </w:pPr>
       <w:r>
-        <w:t>1. Tự động xếp lịch thi đấu</w:t>
-      </w:r>
-    </w:p>
-    <w:p>
-      <w:pPr>
-        <w:keepNext w:val="0"/>
-        <w:keepLines w:val="0"/>
-        <w:widowControl/>
+        <w:t>1. Tạo lịch thi đấu tự động</w:t>
+      </w:r>
+    </w:p>
+    <w:p>
+      <w:pPr>
         <w:numPr>
           <w:ilvl w:val="0"/>
-          <w:numId w:val="29"/>
-        </w:numPr>
-        <w:suppressLineNumbers w:val="0"/>
-        <w:tabs>
-          <w:tab w:val="left" w:pos="720"/>
-          <w:tab w:val="clear" w:pos="1560"/>
-        </w:tabs>
-        <w:spacing w:before="0" w:beforeAutospacing="1" w:after="0" w:afterAutospacing="1"/>
-        <w:ind w:left="1560" w:leftChars="0" w:hanging="360"/>
-      </w:pPr>
-      <w:r>
-        <w:t>Hệ thống sử dụng thuật toán để sắp xếp lịch thi đấu dựa trên:</w:t>
-      </w:r>
-    </w:p>
-    <w:p>
-      <w:pPr>
-        <w:pStyle w:val="11"/>
-        <w:numPr>
-          <w:ilvl w:val="1"/>
-          <w:numId w:val="29"/>
-        </w:numPr>
-        <w:tabs>
-          <w:tab w:val="clear" w:pos="2280"/>
-        </w:tabs>
+          <w:numId w:val="33"/>
+        </w:numPr>
         <w:bidi w:val="0"/>
-        <w:ind w:left="1960" w:leftChars="0" w:hanging="360" w:firstLineChars="0"/>
-      </w:pPr>
-      <w:r>
-        <w:t>Thể thức giải đấu (lượt đi - lượt về, vòng bảng, vòng loại trực tiếp).</w:t>
-      </w:r>
-    </w:p>
-    <w:p>
-      <w:pPr>
-        <w:pStyle w:val="11"/>
-        <w:numPr>
-          <w:ilvl w:val="1"/>
-          <w:numId w:val="29"/>
-        </w:numPr>
-        <w:tabs>
-          <w:tab w:val="clear" w:pos="2280"/>
-        </w:tabs>
+      </w:pPr>
+      <w:r>
+        <w:t>Bước 1: Người quản lý nhập thông tin giải đấu (số đội, thể thức, sân bãi).</w:t>
+      </w:r>
+    </w:p>
+    <w:p>
+      <w:pPr>
+        <w:numPr>
+          <w:ilvl w:val="0"/>
+          <w:numId w:val="33"/>
+        </w:numPr>
         <w:bidi w:val="0"/>
-        <w:ind w:left="1960" w:leftChars="0" w:hanging="360" w:firstLineChars="0"/>
-      </w:pPr>
-      <w:r>
-        <w:t>Số lượng đội tham gia.</w:t>
-      </w:r>
-    </w:p>
-    <w:p>
-      <w:pPr>
-        <w:pStyle w:val="11"/>
-        <w:numPr>
-          <w:ilvl w:val="1"/>
-          <w:numId w:val="29"/>
-        </w:numPr>
-        <w:tabs>
-          <w:tab w:val="clear" w:pos="2280"/>
-        </w:tabs>
+      </w:pPr>
+      <w:r>
+        <w:t>Bước 2: Hệ thống sử dụng thuật toán để tạo lịch thi đấu tối ưu.</w:t>
+      </w:r>
+    </w:p>
+    <w:p>
+      <w:pPr>
+        <w:numPr>
+          <w:ilvl w:val="0"/>
+          <w:numId w:val="33"/>
+        </w:numPr>
         <w:bidi w:val="0"/>
-        <w:ind w:left="1960" w:leftChars="0" w:hanging="360" w:firstLineChars="0"/>
-      </w:pPr>
-      <w:r>
-        <w:t>Số lượt trận (mỗi đội đấu với các đội khác bao nhiêu lần).</w:t>
-      </w:r>
-    </w:p>
-    <w:p>
-      <w:pPr>
-        <w:pStyle w:val="11"/>
-        <w:numPr>
-          <w:ilvl w:val="1"/>
-          <w:numId w:val="29"/>
-        </w:numPr>
-        <w:tabs>
-          <w:tab w:val="clear" w:pos="2280"/>
-        </w:tabs>
+      </w:pPr>
+      <w:r>
+        <w:t>Bước 3: Hệ thống kiểm tra xung đột và đề xuất điều chỉnh.</w:t>
+      </w:r>
+    </w:p>
+    <w:p>
+      <w:pPr>
+        <w:numPr>
+          <w:ilvl w:val="0"/>
+          <w:numId w:val="33"/>
+        </w:numPr>
         <w:bidi w:val="0"/>
-        <w:ind w:left="1960" w:leftChars="0" w:hanging="360" w:firstLineChars="0"/>
-      </w:pPr>
-      <w:r>
-        <w:t>Thời gian nghỉ giữa các trận của mỗi đội.</w:t>
-      </w:r>
-    </w:p>
-    <w:p>
-      <w:pPr>
-        <w:pStyle w:val="11"/>
-        <w:numPr>
-          <w:ilvl w:val="1"/>
-          <w:numId w:val="29"/>
-        </w:numPr>
-        <w:tabs>
-          <w:tab w:val="clear" w:pos="2280"/>
-        </w:tabs>
-        <w:bidi w:val="0"/>
-        <w:ind w:left="1960" w:leftChars="0" w:hanging="360" w:firstLineChars="0"/>
-      </w:pPr>
-      <w:r>
-        <w:t>Tránh trùng lịch với các trận đấu khác trên cùng sân.</w:t>
-      </w:r>
-    </w:p>
-    <w:p>
-      <w:pPr>
-        <w:keepNext w:val="0"/>
-        <w:keepLines w:val="0"/>
-        <w:widowControl/>
-        <w:numPr>
-          <w:ilvl w:val="0"/>
-          <w:numId w:val="29"/>
-        </w:numPr>
-        <w:suppressLineNumbers w:val="0"/>
-        <w:tabs>
-          <w:tab w:val="left" w:pos="720"/>
-          <w:tab w:val="clear" w:pos="1560"/>
-        </w:tabs>
-        <w:spacing w:before="0" w:beforeAutospacing="1" w:after="0" w:afterAutospacing="1"/>
-        <w:ind w:left="1560" w:leftChars="0" w:hanging="360"/>
-      </w:pPr>
-      <w:r>
-        <w:t>Nếu giải đấu có số đội lẻ, hệ thống tự động thêm lượt nghỉ (bye round).</w:t>
+      </w:pPr>
+      <w:r>
+        <w:t>Bước 4: Lưu lịch thi đấu vào hệ thống.</w:t>
       </w:r>
     </w:p>
     <w:p>
@@ -8208,103 +8176,55 @@
         <w:ind w:left="1120" w:leftChars="400" w:firstLine="0" w:firstLineChars="0"/>
       </w:pPr>
       <w:r>
-        <w:t>2. Điều chỉnh lịch thi đấu thủ công</w:t>
-      </w:r>
-    </w:p>
-    <w:p>
-      <w:pPr>
-        <w:keepNext w:val="0"/>
-        <w:keepLines w:val="0"/>
-        <w:widowControl/>
+        <w:t>2. Chỉnh sửa lịch thi đấu thủ công</w:t>
+      </w:r>
+    </w:p>
+    <w:p>
+      <w:pPr>
         <w:numPr>
           <w:ilvl w:val="0"/>
-          <w:numId w:val="30"/>
-        </w:numPr>
-        <w:suppressLineNumbers w:val="0"/>
-        <w:tabs>
-          <w:tab w:val="left" w:pos="720"/>
-          <w:tab w:val="clear" w:pos="1560"/>
-        </w:tabs>
-        <w:spacing w:before="0" w:beforeAutospacing="1" w:after="0" w:afterAutospacing="1"/>
-        <w:ind w:left="1560" w:leftChars="0" w:hanging="360"/>
-      </w:pPr>
-      <w:r>
-        <w:t>Người quản lý có thể:</w:t>
-      </w:r>
-    </w:p>
-    <w:p>
-      <w:pPr>
-        <w:pStyle w:val="11"/>
-        <w:numPr>
-          <w:ilvl w:val="1"/>
-          <w:numId w:val="30"/>
-        </w:numPr>
-        <w:tabs>
-          <w:tab w:val="left" w:pos="1960"/>
-          <w:tab w:val="clear" w:pos="2280"/>
-        </w:tabs>
+          <w:numId w:val="34"/>
+        </w:numPr>
         <w:bidi w:val="0"/>
-        <w:ind w:left="1960" w:leftChars="0" w:hanging="360" w:firstLineChars="0"/>
-      </w:pPr>
-      <w:r>
-        <w:t>Thay đổi ngày, giờ trận đấu.</w:t>
-      </w:r>
-    </w:p>
-    <w:p>
-      <w:pPr>
-        <w:pStyle w:val="11"/>
-        <w:numPr>
-          <w:ilvl w:val="1"/>
-          <w:numId w:val="30"/>
-        </w:numPr>
-        <w:tabs>
-          <w:tab w:val="left" w:pos="1960"/>
-          <w:tab w:val="clear" w:pos="2280"/>
-        </w:tabs>
+      </w:pPr>
+      <w:r>
+        <w:t>Bước 1: Người quản lý vào danh sách lịch thi đấu.</w:t>
+      </w:r>
+    </w:p>
+    <w:p>
+      <w:pPr>
+        <w:numPr>
+          <w:ilvl w:val="0"/>
+          <w:numId w:val="34"/>
+        </w:numPr>
         <w:bidi w:val="0"/>
-        <w:ind w:left="1960" w:leftChars="0" w:hanging="360" w:firstLineChars="0"/>
-      </w:pPr>
-      <w:r>
-        <w:t>Thay đổi địa điểm thi đấu.</w:t>
-      </w:r>
-    </w:p>
-    <w:p>
-      <w:pPr>
-        <w:pStyle w:val="11"/>
-        <w:numPr>
-          <w:ilvl w:val="1"/>
-          <w:numId w:val="30"/>
-        </w:numPr>
-        <w:tabs>
-          <w:tab w:val="left" w:pos="1960"/>
-          <w:tab w:val="clear" w:pos="2280"/>
-        </w:tabs>
+      </w:pPr>
+      <w:r>
+        <w:t>Bước 2: Chỉnh sửa ngày, giờ hoặc sân thi đấu nếu cần.</w:t>
+      </w:r>
+    </w:p>
+    <w:p>
+      <w:pPr>
+        <w:numPr>
+          <w:ilvl w:val="0"/>
+          <w:numId w:val="34"/>
+        </w:numPr>
         <w:bidi w:val="0"/>
-        <w:ind w:left="1960" w:leftChars="0" w:hanging="360" w:firstLineChars="0"/>
-      </w:pPr>
-      <w:r>
-        <w:t>Hoán đổi lịch giữa hai trận đấu nếu cần thiết.</w:t>
-      </w:r>
-    </w:p>
-    <w:p>
-      <w:pPr>
-        <w:keepNext w:val="0"/>
-        <w:keepLines w:val="0"/>
-        <w:widowControl/>
+      </w:pPr>
+      <w:r>
+        <w:t>Bước 3: Hệ thống kiểm tra xung đột và đưa ra cảnh báo.</w:t>
+      </w:r>
+    </w:p>
+    <w:p>
+      <w:pPr>
         <w:numPr>
           <w:ilvl w:val="0"/>
-          <w:numId w:val="30"/>
-        </w:numPr>
-        <w:suppressLineNumbers w:val="0"/>
-        <w:tabs>
-          <w:tab w:val="left" w:pos="720"/>
-          <w:tab w:val="clear" w:pos="1560"/>
-        </w:tabs>
-        <w:spacing w:before="0" w:beforeAutospacing="1" w:after="0" w:afterAutospacing="1"/>
-        <w:ind w:left="1560" w:leftChars="0" w:hanging="360"/>
-      </w:pPr>
-      <w:r>
-        <w:t>Hệ thống cảnh báo nếu có xung đột về lịch hoặc sân bãi.</w:t>
+          <w:numId w:val="34"/>
+        </w:numPr>
+        <w:bidi w:val="0"/>
+      </w:pPr>
+      <w:r>
+        <w:t>Bước 4: Xác nhận lịch thi đấu đã chỉnh sửa.</w:t>
       </w:r>
     </w:p>
     <w:p>
@@ -8314,340 +8234,6 @@
         <w:ind w:left="1120" w:leftChars="400" w:firstLine="0" w:firstLineChars="0"/>
       </w:pPr>
       <w:r>
-        <w:t>3. Đảm bảo không có xung đột về thời gian và địa điểm</w:t>
-      </w:r>
-    </w:p>
-    <w:p>
-      <w:pPr>
-        <w:keepNext w:val="0"/>
-        <w:keepLines w:val="0"/>
-        <w:widowControl/>
-        <w:numPr>
-          <w:ilvl w:val="0"/>
-          <w:numId w:val="31"/>
-        </w:numPr>
-        <w:suppressLineNumbers w:val="0"/>
-        <w:tabs>
-          <w:tab w:val="left" w:pos="720"/>
-          <w:tab w:val="clear" w:pos="1560"/>
-        </w:tabs>
-        <w:spacing w:before="0" w:beforeAutospacing="1" w:after="0" w:afterAutospacing="1"/>
-        <w:ind w:left="1560" w:leftChars="0" w:hanging="360"/>
-      </w:pPr>
-      <w:r>
-        <w:t>Kiểm tra các yếu tố trước khi xác nhận lịch:</w:t>
-      </w:r>
-    </w:p>
-    <w:p>
-      <w:pPr>
-        <w:pStyle w:val="11"/>
-        <w:numPr>
-          <w:ilvl w:val="1"/>
-          <w:numId w:val="31"/>
-        </w:numPr>
-        <w:tabs>
-          <w:tab w:val="clear" w:pos="2280"/>
-        </w:tabs>
-        <w:bidi w:val="0"/>
-        <w:ind w:left="1960" w:leftChars="0" w:hanging="360" w:firstLineChars="0"/>
-      </w:pPr>
-      <w:r>
-        <w:t>Một đội không thi đấu hai trận cùng ngày.</w:t>
-      </w:r>
-    </w:p>
-    <w:p>
-      <w:pPr>
-        <w:pStyle w:val="11"/>
-        <w:numPr>
-          <w:ilvl w:val="1"/>
-          <w:numId w:val="31"/>
-        </w:numPr>
-        <w:tabs>
-          <w:tab w:val="clear" w:pos="2280"/>
-        </w:tabs>
-        <w:bidi w:val="0"/>
-        <w:ind w:left="1960" w:leftChars="0" w:hanging="360" w:firstLineChars="0"/>
-      </w:pPr>
-      <w:r>
-        <w:t>Một sân không có hai trận cùng thời điểm.</w:t>
-      </w:r>
-    </w:p>
-    <w:p>
-      <w:pPr>
-        <w:pStyle w:val="11"/>
-        <w:numPr>
-          <w:ilvl w:val="1"/>
-          <w:numId w:val="31"/>
-        </w:numPr>
-        <w:tabs>
-          <w:tab w:val="clear" w:pos="2280"/>
-        </w:tabs>
-        <w:bidi w:val="0"/>
-        <w:ind w:left="1960" w:leftChars="0" w:hanging="360" w:firstLineChars="0"/>
-      </w:pPr>
-      <w:r>
-        <w:t>Trọng tài không bắt hai trận liên tiếp của cùng một đội.</w:t>
-      </w:r>
-    </w:p>
-    <w:p>
-      <w:pPr>
-        <w:keepNext w:val="0"/>
-        <w:keepLines w:val="0"/>
-        <w:widowControl/>
-        <w:numPr>
-          <w:ilvl w:val="0"/>
-          <w:numId w:val="31"/>
-        </w:numPr>
-        <w:suppressLineNumbers w:val="0"/>
-        <w:tabs>
-          <w:tab w:val="left" w:pos="720"/>
-          <w:tab w:val="clear" w:pos="1560"/>
-        </w:tabs>
-        <w:spacing w:before="0" w:beforeAutospacing="1" w:after="0" w:afterAutospacing="1"/>
-        <w:ind w:left="1560" w:leftChars="0" w:hanging="360"/>
-      </w:pPr>
-      <w:r>
-        <w:t>Nếu phát hiện xung đột, hệ thống đưa ra đề xuất điều chỉnh.</w:t>
-      </w:r>
-    </w:p>
-    <w:p>
-      <w:pPr>
-        <w:pStyle w:val="5"/>
-        <w:bidi w:val="0"/>
-        <w:ind w:left="1120" w:leftChars="400" w:firstLine="0" w:firstLineChars="0"/>
-      </w:pPr>
-      <w:r>
-        <w:t>4. Hiển thị danh sách trận đấu</w:t>
-      </w:r>
-    </w:p>
-    <w:p>
-      <w:pPr>
-        <w:keepNext w:val="0"/>
-        <w:keepLines w:val="0"/>
-        <w:widowControl/>
-        <w:numPr>
-          <w:ilvl w:val="0"/>
-          <w:numId w:val="32"/>
-        </w:numPr>
-        <w:suppressLineNumbers w:val="0"/>
-        <w:tabs>
-          <w:tab w:val="left" w:pos="720"/>
-          <w:tab w:val="clear" w:pos="1560"/>
-        </w:tabs>
-        <w:spacing w:before="0" w:beforeAutospacing="1" w:after="0" w:afterAutospacing="1"/>
-        <w:ind w:left="1560" w:leftChars="0" w:hanging="360"/>
-      </w:pPr>
-      <w:r>
-        <w:t>Hệ thống cung cấp danh sách trận đấu theo:</w:t>
-      </w:r>
-    </w:p>
-    <w:p>
-      <w:pPr>
-        <w:numPr>
-          <w:ilvl w:val="1"/>
-          <w:numId w:val="32"/>
-        </w:numPr>
-        <w:tabs>
-          <w:tab w:val="left" w:pos="1960"/>
-          <w:tab w:val="clear" w:pos="2280"/>
-        </w:tabs>
-        <w:bidi w:val="0"/>
-        <w:ind w:left="1960" w:leftChars="0" w:hanging="360" w:firstLineChars="0"/>
-      </w:pPr>
-      <w:r>
-        <w:t>Ngày thi đấu (dạng lịch).</w:t>
-      </w:r>
-    </w:p>
-    <w:p>
-      <w:pPr>
-        <w:numPr>
-          <w:ilvl w:val="1"/>
-          <w:numId w:val="32"/>
-        </w:numPr>
-        <w:tabs>
-          <w:tab w:val="left" w:pos="1960"/>
-          <w:tab w:val="clear" w:pos="2280"/>
-        </w:tabs>
-        <w:bidi w:val="0"/>
-        <w:ind w:left="1960" w:leftChars="0" w:hanging="360" w:firstLineChars="0"/>
-      </w:pPr>
-      <w:r>
-        <w:t>Đội bóng (danh sách trận đấu của từng đội).</w:t>
-      </w:r>
-    </w:p>
-    <w:p>
-      <w:pPr>
-        <w:numPr>
-          <w:ilvl w:val="1"/>
-          <w:numId w:val="32"/>
-        </w:numPr>
-        <w:tabs>
-          <w:tab w:val="left" w:pos="1960"/>
-          <w:tab w:val="clear" w:pos="2280"/>
-        </w:tabs>
-        <w:bidi w:val="0"/>
-        <w:ind w:left="1960" w:leftChars="0" w:hanging="360" w:firstLineChars="0"/>
-      </w:pPr>
-      <w:r>
-        <w:t>Sân vận động (danh sách trận đấu theo từng sân).</w:t>
-      </w:r>
-    </w:p>
-    <w:p>
-      <w:pPr>
-        <w:keepNext w:val="0"/>
-        <w:keepLines w:val="0"/>
-        <w:widowControl/>
-        <w:suppressLineNumbers w:val="0"/>
-      </w:pPr>
-      <w:r>
-        <w:pict>
-          <v:rect id="_x0000_i1037" o:spt="1" style="height:1.5pt;width:432pt;" fillcolor="#A0A0A0" filled="t" stroked="f" coordsize="21600,21600" o:hr="t" o:hrstd="t" o:hralign="center">
-            <v:path/>
-            <v:fill on="t" focussize="0,0"/>
-            <v:stroke on="f"/>
-            <v:imagedata o:title=""/>
-            <o:lock v:ext="edit"/>
-            <w10:wrap type="none"/>
-            <w10:anchorlock/>
-          </v:rect>
-        </w:pict>
-      </w:r>
-    </w:p>
-    <w:p>
-      <w:pPr>
-        <w:pStyle w:val="4"/>
-        <w:bidi w:val="0"/>
-        <w:ind w:left="840" w:leftChars="300" w:firstLine="0" w:firstLineChars="0"/>
-      </w:pPr>
-      <w:bookmarkStart w:id="20" w:name="_Toc9900"/>
-      <w:r>
-        <w:t>3.3.3. Luồng hoạt động</w:t>
-      </w:r>
-      <w:bookmarkEnd w:id="20"/>
-    </w:p>
-    <w:p>
-      <w:pPr>
-        <w:pStyle w:val="5"/>
-        <w:bidi w:val="0"/>
-        <w:ind w:left="1120" w:leftChars="400" w:firstLine="0" w:firstLineChars="0"/>
-      </w:pPr>
-      <w:r>
-        <w:t>1. Tạo lịch thi đấu tự động</w:t>
-      </w:r>
-    </w:p>
-    <w:p>
-      <w:pPr>
-        <w:numPr>
-          <w:ilvl w:val="0"/>
-          <w:numId w:val="33"/>
-        </w:numPr>
-        <w:bidi w:val="0"/>
-      </w:pPr>
-      <w:r>
-        <w:t>Bước 1: Người quản lý nhập thông tin giải đấu (số đội, thể thức, sân bãi).</w:t>
-      </w:r>
-    </w:p>
-    <w:p>
-      <w:pPr>
-        <w:numPr>
-          <w:ilvl w:val="0"/>
-          <w:numId w:val="33"/>
-        </w:numPr>
-        <w:bidi w:val="0"/>
-      </w:pPr>
-      <w:r>
-        <w:t>Bước 2: Hệ thống sử dụng thuật toán để tạo lịch thi đấu tối ưu.</w:t>
-      </w:r>
-    </w:p>
-    <w:p>
-      <w:pPr>
-        <w:numPr>
-          <w:ilvl w:val="0"/>
-          <w:numId w:val="33"/>
-        </w:numPr>
-        <w:bidi w:val="0"/>
-      </w:pPr>
-      <w:r>
-        <w:t>Bước 3: Hệ thống kiểm tra xung đột và đề xuất điều chỉnh.</w:t>
-      </w:r>
-    </w:p>
-    <w:p>
-      <w:pPr>
-        <w:numPr>
-          <w:ilvl w:val="0"/>
-          <w:numId w:val="33"/>
-        </w:numPr>
-        <w:bidi w:val="0"/>
-      </w:pPr>
-      <w:r>
-        <w:t>Bước 4: Lưu lịch thi đấu vào hệ thống.</w:t>
-      </w:r>
-    </w:p>
-    <w:p>
-      <w:pPr>
-        <w:pStyle w:val="5"/>
-        <w:bidi w:val="0"/>
-        <w:ind w:left="1120" w:leftChars="400" w:firstLine="0" w:firstLineChars="0"/>
-      </w:pPr>
-      <w:r>
-        <w:t>2. Chỉnh sửa lịch thi đấu thủ công</w:t>
-      </w:r>
-    </w:p>
-    <w:p>
-      <w:pPr>
-        <w:numPr>
-          <w:ilvl w:val="0"/>
-          <w:numId w:val="34"/>
-        </w:numPr>
-        <w:bidi w:val="0"/>
-      </w:pPr>
-      <w:r>
-        <w:t>Bước 1: Người quản lý vào danh sách lịch thi đấu.</w:t>
-      </w:r>
-    </w:p>
-    <w:p>
-      <w:pPr>
-        <w:numPr>
-          <w:ilvl w:val="0"/>
-          <w:numId w:val="34"/>
-        </w:numPr>
-        <w:bidi w:val="0"/>
-      </w:pPr>
-      <w:r>
-        <w:t>Bước 2: Chỉnh sửa ngày, giờ hoặc sân thi đấu nếu cần.</w:t>
-      </w:r>
-    </w:p>
-    <w:p>
-      <w:pPr>
-        <w:numPr>
-          <w:ilvl w:val="0"/>
-          <w:numId w:val="34"/>
-        </w:numPr>
-        <w:bidi w:val="0"/>
-      </w:pPr>
-      <w:r>
-        <w:t>Bước 3: Hệ thống kiểm tra xung đột và đưa ra cảnh báo.</w:t>
-      </w:r>
-    </w:p>
-    <w:p>
-      <w:pPr>
-        <w:numPr>
-          <w:ilvl w:val="0"/>
-          <w:numId w:val="34"/>
-        </w:numPr>
-        <w:bidi w:val="0"/>
-      </w:pPr>
-      <w:r>
-        <w:t>Bước 4: Xác nhận lịch thi đấu đã chỉnh sửa.</w:t>
-      </w:r>
-    </w:p>
-    <w:p>
-      <w:pPr>
-        <w:pStyle w:val="5"/>
-        <w:bidi w:val="0"/>
-        <w:ind w:left="1120" w:leftChars="400" w:firstLine="0" w:firstLineChars="0"/>
-      </w:pPr>
-      <w:r>
         <w:t>3. Hiển thị lịch thi đấu</w:t>
       </w:r>
     </w:p>
@@ -8685,27 +8271,6 @@
       </w:pPr>
       <w:r>
         <w:t>Bước 3: Hệ thống hiển thị danh sách trận đấu theo tiêu chí đã chọn.</w:t>
-      </w:r>
-    </w:p>
-    <w:p>
-      <w:pPr>
-        <w:keepNext w:val="0"/>
-        <w:keepLines w:val="0"/>
-        <w:widowControl/>
-        <w:suppressLineNumbers w:val="0"/>
-      </w:pPr>
-      <w:r>
-        <w:pict>
-          <v:rect id="_x0000_i1038" o:spt="1" style="height:1.5pt;width:432pt;" fillcolor="#A0A0A0" filled="t" stroked="f" coordsize="21600,21600" o:hr="t" o:hrstd="t" o:hralign="center">
-            <v:path/>
-            <v:fill on="t" focussize="0,0"/>
-            <v:stroke on="f"/>
-            <v:imagedata o:title=""/>
-            <o:lock v:ext="edit"/>
-            <w10:wrap type="none"/>
-            <w10:anchorlock/>
-          </v:rect>
-        </w:pict>
       </w:r>
     </w:p>
     <w:p>
@@ -9285,31 +8850,10 @@
         <w:keepLines w:val="0"/>
         <w:widowControl/>
         <w:suppressLineNumbers w:val="0"/>
-        <w:ind w:left="1120" w:leftChars="400" w:firstLine="0" w:firstLineChars="0"/>
+        <w:ind w:left="840" w:leftChars="300" w:firstLine="0" w:firstLineChars="0"/>
       </w:pPr>
       <w:r>
         <w:t>Chức năng này giúp quản lý danh sách trọng tài, thực hiện phân công trọng tài cho các trận đấu một cách tự động hoặc thủ công. Hệ thống đảm bảo không có trọng tài nào điều khiển hai trận liên tiếp của cùng một đội và lưu trữ lịch sử phân công để đánh giá hiệu suất làm việc của trọng tài.</w:t>
-      </w:r>
-    </w:p>
-    <w:p>
-      <w:pPr>
-        <w:keepNext w:val="0"/>
-        <w:keepLines w:val="0"/>
-        <w:widowControl/>
-        <w:suppressLineNumbers w:val="0"/>
-      </w:pPr>
-      <w:r>
-        <w:pict>
-          <v:rect id="_x0000_i1040" o:spt="1" style="height:1.5pt;width:432pt;" fillcolor="#A0A0A0" filled="t" stroked="f" coordsize="21600,21600" o:hr="t" o:hrstd="t" o:hralign="center">
-            <v:path/>
-            <v:fill on="t" focussize="0,0"/>
-            <v:stroke on="f"/>
-            <v:imagedata o:title=""/>
-            <o:lock v:ext="edit"/>
-            <w10:wrap type="none"/>
-            <w10:anchorlock/>
-          </v:rect>
-        </w:pict>
       </w:r>
     </w:p>
     <w:p>
@@ -10043,27 +9587,6 @@
     </w:p>
     <w:p>
       <w:pPr>
-        <w:keepNext w:val="0"/>
-        <w:keepLines w:val="0"/>
-        <w:widowControl/>
-        <w:suppressLineNumbers w:val="0"/>
-      </w:pPr>
-      <w:r>
-        <w:pict>
-          <v:rect id="_x0000_i1041" o:spt="1" style="height:1.5pt;width:432pt;" fillcolor="#A0A0A0" filled="t" stroked="f" coordsize="21600,21600" o:hr="t" o:hrstd="t" o:hralign="center">
-            <v:path/>
-            <v:fill on="t" focussize="0,0"/>
-            <v:stroke on="f"/>
-            <v:imagedata o:title=""/>
-            <o:lock v:ext="edit"/>
-            <w10:wrap type="none"/>
-            <w10:anchorlock/>
-          </v:rect>
-        </w:pict>
-      </w:r>
-    </w:p>
-    <w:p>
-      <w:pPr>
         <w:pStyle w:val="4"/>
         <w:bidi w:val="0"/>
         <w:ind w:left="840" w:leftChars="300" w:firstLine="0" w:firstLineChars="0"/>
@@ -10214,27 +9737,6 @@
       </w:pPr>
       <w:r>
         <w:t>Bước 2: Nếu có đánh giá, hệ thống cập nhật điểm số hiệu suất của trọng tài.</w:t>
-      </w:r>
-    </w:p>
-    <w:p>
-      <w:pPr>
-        <w:keepNext w:val="0"/>
-        <w:keepLines w:val="0"/>
-        <w:widowControl/>
-        <w:suppressLineNumbers w:val="0"/>
-      </w:pPr>
-      <w:r>
-        <w:pict>
-          <v:rect id="_x0000_i1042" o:spt="1" style="height:1.5pt;width:432pt;" fillcolor="#A0A0A0" filled="t" stroked="f" coordsize="21600,21600" o:hr="t" o:hrstd="t" o:hralign="center">
-            <v:path/>
-            <v:fill on="t" focussize="0,0"/>
-            <v:stroke on="f"/>
-            <v:imagedata o:title=""/>
-            <o:lock v:ext="edit"/>
-            <w10:wrap type="none"/>
-            <w10:anchorlock/>
-          </v:rect>
-        </w:pict>
       </w:r>
     </w:p>
     <w:p>
@@ -10475,27 +9977,6 @@
     </w:p>
     <w:p>
       <w:pPr>
-        <w:keepNext w:val="0"/>
-        <w:keepLines w:val="0"/>
-        <w:widowControl/>
-        <w:suppressLineNumbers w:val="0"/>
-      </w:pPr>
-      <w:r>
-        <w:pict>
-          <v:rect id="_x0000_i1043" o:spt="1" style="height:1.5pt;width:432pt;" fillcolor="#A0A0A0" filled="t" stroked="f" coordsize="21600,21600" o:hr="t" o:hrstd="t" o:hralign="center">
-            <v:path/>
-            <v:fill on="t" focussize="0,0"/>
-            <v:stroke on="f"/>
-            <v:imagedata o:title=""/>
-            <o:lock v:ext="edit"/>
-            <w10:wrap type="none"/>
-            <w10:anchorlock/>
-          </v:rect>
-        </w:pict>
-      </w:r>
-    </w:p>
-    <w:p>
-      <w:pPr>
         <w:pStyle w:val="4"/>
         <w:bidi w:val="0"/>
         <w:ind w:left="840" w:leftChars="300" w:firstLine="0" w:firstLineChars="0"/>
@@ -10717,31 +10198,10 @@
         <w:keepLines w:val="0"/>
         <w:widowControl/>
         <w:suppressLineNumbers w:val="0"/>
-        <w:ind w:left="1120" w:leftChars="400" w:firstLine="0" w:firstLineChars="0"/>
+        <w:ind w:left="840" w:leftChars="300" w:firstLine="0" w:firstLineChars="0"/>
       </w:pPr>
       <w:r>
         <w:t>Chức năng này giúp quản lý danh sách sân vận động, bao gồm các thông tin chi tiết về sân đấu. Hệ thống hỗ trợ gán sân vận động cho từng trận đấu dựa trên lịch trình sử dụng, sức chứa và điều kiện thời tiết. Đồng thời, hệ thống sẽ xác định khung giờ thi đấu hợp lý để tránh trùng lịch và tối ưu thời gian nghỉ giữa các trận.</w:t>
-      </w:r>
-    </w:p>
-    <w:p>
-      <w:pPr>
-        <w:keepNext w:val="0"/>
-        <w:keepLines w:val="0"/>
-        <w:widowControl/>
-        <w:suppressLineNumbers w:val="0"/>
-      </w:pPr>
-      <w:r>
-        <w:pict>
-          <v:rect id="_x0000_i1044" o:spt="1" style="height:1.5pt;width:432pt;" fillcolor="#A0A0A0" filled="t" stroked="f" coordsize="21600,21600" o:hr="t" o:hrstd="t" o:hralign="center">
-            <v:path/>
-            <v:fill on="t" focussize="0,0"/>
-            <v:stroke on="f"/>
-            <v:imagedata o:title=""/>
-            <o:lock v:ext="edit"/>
-            <w10:wrap type="none"/>
-            <w10:anchorlock/>
-          </v:rect>
-        </w:pict>
       </w:r>
     </w:p>
     <w:p>
@@ -11366,27 +10826,6 @@
     </w:p>
     <w:p>
       <w:pPr>
-        <w:keepNext w:val="0"/>
-        <w:keepLines w:val="0"/>
-        <w:widowControl/>
-        <w:suppressLineNumbers w:val="0"/>
-      </w:pPr>
-      <w:r>
-        <w:pict>
-          <v:rect id="_x0000_i1045" o:spt="1" style="height:1.5pt;width:432pt;" fillcolor="#A0A0A0" filled="t" stroked="f" coordsize="21600,21600" o:hr="t" o:hrstd="t" o:hralign="center">
-            <v:path/>
-            <v:fill on="t" focussize="0,0"/>
-            <v:stroke on="f"/>
-            <v:imagedata o:title=""/>
-            <o:lock v:ext="edit"/>
-            <w10:wrap type="none"/>
-            <w10:anchorlock/>
-          </v:rect>
-        </w:pict>
-      </w:r>
-    </w:p>
-    <w:p>
-      <w:pPr>
         <w:pStyle w:val="4"/>
         <w:bidi w:val="0"/>
         <w:ind w:left="840" w:leftChars="300" w:firstLine="0" w:firstLineChars="0"/>
@@ -11555,27 +10994,6 @@
       </w:pPr>
       <w:r>
         <w:t>Bước 3: Người quản lý có thể điều chỉnh khung giờ nếu cần.</w:t>
-      </w:r>
-    </w:p>
-    <w:p>
-      <w:pPr>
-        <w:keepNext w:val="0"/>
-        <w:keepLines w:val="0"/>
-        <w:widowControl/>
-        <w:suppressLineNumbers w:val="0"/>
-      </w:pPr>
-      <w:r>
-        <w:pict>
-          <v:rect id="_x0000_i1046" o:spt="1" style="height:1.5pt;width:432pt;" fillcolor="#A0A0A0" filled="t" stroked="f" coordsize="21600,21600" o:hr="t" o:hrstd="t" o:hralign="center">
-            <v:path/>
-            <v:fill on="t" focussize="0,0"/>
-            <v:stroke on="f"/>
-            <v:imagedata o:title=""/>
-            <o:lock v:ext="edit"/>
-            <w10:wrap type="none"/>
-            <w10:anchorlock/>
-          </v:rect>
-        </w:pict>
       </w:r>
     </w:p>
     <w:p>
@@ -11764,27 +11182,6 @@
     </w:p>
     <w:p>
       <w:pPr>
-        <w:keepNext w:val="0"/>
-        <w:keepLines w:val="0"/>
-        <w:widowControl/>
-        <w:suppressLineNumbers w:val="0"/>
-      </w:pPr>
-      <w:r>
-        <w:pict>
-          <v:rect id="_x0000_i1047" o:spt="1" style="height:1.5pt;width:432pt;" fillcolor="#A0A0A0" filled="t" stroked="f" coordsize="21600,21600" o:hr="t" o:hrstd="t" o:hralign="center">
-            <v:path/>
-            <v:fill on="t" focussize="0,0"/>
-            <v:stroke on="f"/>
-            <v:imagedata o:title=""/>
-            <o:lock v:ext="edit"/>
-            <w10:wrap type="none"/>
-            <w10:anchorlock/>
-          </v:rect>
-        </w:pict>
-      </w:r>
-    </w:p>
-    <w:p>
-      <w:pPr>
         <w:pStyle w:val="4"/>
         <w:bidi w:val="0"/>
         <w:ind w:left="840" w:leftChars="300" w:firstLine="0" w:firstLineChars="0"/>
@@ -12006,31 +11403,10 @@
         <w:keepLines w:val="0"/>
         <w:widowControl/>
         <w:suppressLineNumbers w:val="0"/>
-        <w:ind w:left="1120" w:leftChars="400" w:firstLine="0" w:firstLineChars="0"/>
+        <w:ind w:left="840" w:leftChars="300" w:firstLine="0" w:firstLineChars="0"/>
       </w:pPr>
       <w:r>
         <w:t>Chức năng này cho phép người quản lý nhập kết quả từng trận đấu, bao gồm số bàn thắng, cầu thủ ghi bàn, thẻ phạt và chấn thương. Hệ thống sẽ tự động cập nhật bảng xếp hạng, hiển thị thống kê chi tiết và xác định đội vô địch, đội xuống hạng nếu có quy định.</w:t>
-      </w:r>
-    </w:p>
-    <w:p>
-      <w:pPr>
-        <w:keepNext w:val="0"/>
-        <w:keepLines w:val="0"/>
-        <w:widowControl/>
-        <w:suppressLineNumbers w:val="0"/>
-      </w:pPr>
-      <w:r>
-        <w:pict>
-          <v:rect id="_x0000_i1048" o:spt="1" style="height:1.5pt;width:432pt;" fillcolor="#A0A0A0" filled="t" stroked="f" coordsize="21600,21600" o:hr="t" o:hrstd="t" o:hralign="center">
-            <v:path/>
-            <v:fill on="t" focussize="0,0"/>
-            <v:stroke on="f"/>
-            <v:imagedata o:title=""/>
-            <o:lock v:ext="edit"/>
-            <w10:wrap type="none"/>
-            <w10:anchorlock/>
-          </v:rect>
-        </w:pict>
       </w:r>
     </w:p>
     <w:p>
@@ -12780,27 +12156,6 @@
     </w:p>
     <w:p>
       <w:pPr>
-        <w:keepNext w:val="0"/>
-        <w:keepLines w:val="0"/>
-        <w:widowControl/>
-        <w:suppressLineNumbers w:val="0"/>
-      </w:pPr>
-      <w:r>
-        <w:pict>
-          <v:rect id="_x0000_i1050" o:spt="1" style="height:1.5pt;width:432pt;" fillcolor="#A0A0A0" filled="t" stroked="f" coordsize="21600,21600" o:hr="t" o:hrstd="t" o:hralign="center">
-            <v:path/>
-            <v:fill on="t" focussize="0,0"/>
-            <v:stroke on="f"/>
-            <v:imagedata o:title=""/>
-            <o:lock v:ext="edit"/>
-            <w10:wrap type="none"/>
-            <w10:anchorlock/>
-          </v:rect>
-        </w:pict>
-      </w:r>
-    </w:p>
-    <w:p>
-      <w:pPr>
         <w:pStyle w:val="4"/>
         <w:bidi w:val="0"/>
         <w:ind w:left="840" w:leftChars="300" w:firstLine="0" w:firstLineChars="0"/>
@@ -12857,8 +12212,7 @@
         </w:numPr>
         <w:suppressLineNumbers w:val="0"/>
         <w:tabs>
-          <w:tab w:val="left" w:pos="1440"/>
-          <w:tab w:val="left" w:pos="2280"/>
+          <w:tab w:val="left" w:pos="1680"/>
         </w:tabs>
         <w:spacing w:before="0" w:beforeAutospacing="1" w:after="0" w:afterAutospacing="1"/>
         <w:ind w:left="1680" w:leftChars="0" w:hanging="360" w:firstLineChars="0"/>
@@ -12878,8 +12232,7 @@
         </w:numPr>
         <w:suppressLineNumbers w:val="0"/>
         <w:tabs>
-          <w:tab w:val="left" w:pos="1440"/>
-          <w:tab w:val="left" w:pos="2280"/>
+          <w:tab w:val="left" w:pos="1680"/>
         </w:tabs>
         <w:spacing w:before="0" w:beforeAutospacing="1" w:after="0" w:afterAutospacing="1"/>
         <w:ind w:left="1680" w:leftChars="0" w:hanging="360" w:firstLineChars="0"/>
@@ -12988,36 +12341,38 @@
     </w:p>
     <w:p>
       <w:pPr>
+        <w:pStyle w:val="4"/>
+        <w:bidi w:val="0"/>
+        <w:ind w:left="840" w:leftChars="300" w:firstLine="0" w:firstLineChars="0"/>
+      </w:pPr>
+      <w:bookmarkStart w:id="40" w:name="_Toc13696"/>
+      <w:r>
+        <w:t>3.6.5. Công nghệ &amp; Tích hợp</w:t>
+      </w:r>
+      <w:bookmarkEnd w:id="40"/>
+    </w:p>
+    <w:p>
+      <w:pPr>
         <w:keepNext w:val="0"/>
         <w:keepLines w:val="0"/>
         <w:widowControl/>
+        <w:numPr>
+          <w:ilvl w:val="0"/>
+          <w:numId w:val="70"/>
+        </w:numPr>
         <w:suppressLineNumbers w:val="0"/>
-      </w:pPr>
-      <w:r>
-        <w:pict>
-          <v:rect id="_x0000_i1051" o:spt="1" style="height:1.5pt;width:432pt;" fillcolor="#A0A0A0" filled="t" stroked="f" coordsize="21600,21600" o:hr="t" o:hrstd="t" o:hralign="center">
-            <v:path/>
-            <v:fill on="t" focussize="0,0"/>
-            <v:stroke on="f"/>
-            <v:imagedata o:title=""/>
-            <o:lock v:ext="edit"/>
-            <w10:wrap type="none"/>
-            <w10:anchorlock/>
-          </v:rect>
-        </w:pict>
-      </w:r>
-    </w:p>
-    <w:p>
-      <w:pPr>
-        <w:pStyle w:val="4"/>
-        <w:bidi w:val="0"/>
-        <w:ind w:left="840" w:leftChars="300" w:firstLine="0" w:firstLineChars="0"/>
-      </w:pPr>
-      <w:bookmarkStart w:id="40" w:name="_Toc13696"/>
-      <w:r>
-        <w:t>3.6.5. Công nghệ &amp; Tích hợp</w:t>
-      </w:r>
-      <w:bookmarkEnd w:id="40"/>
+        <w:spacing w:before="0" w:beforeAutospacing="1" w:after="0" w:afterAutospacing="1"/>
+        <w:ind w:left="720" w:hanging="360"/>
+      </w:pPr>
+      <w:r>
+        <w:rPr>
+          <w:rStyle w:val="12"/>
+        </w:rPr>
+        <w:t>Backend</w:t>
+      </w:r>
+      <w:r>
+        <w:t>: Node.js, Java Spring Boot hoặc .NET Core để xử lý dữ liệu.</w:t>
+      </w:r>
     </w:p>
     <w:p>
       <w:pPr>
@@ -13036,10 +12391,10 @@
         <w:rPr>
           <w:rStyle w:val="12"/>
         </w:rPr>
-        <w:t>Backend</w:t>
-      </w:r>
-      <w:r>
-        <w:t>: Node.js, Java Spring Boot hoặc .NET Core để xử lý dữ liệu.</w:t>
+        <w:t>Database</w:t>
+      </w:r>
+      <w:r>
+        <w:t>: MySQL hoặc PostgreSQL để lưu trữ kết quả trận đấu và bảng xếp hạng.</w:t>
       </w:r>
     </w:p>
     <w:p>
@@ -13058,31 +12413,9 @@
       <w:r>
         <w:rPr>
           <w:rStyle w:val="12"/>
-        </w:rPr>
-        <w:t>Database</w:t>
-      </w:r>
-      <w:r>
-        <w:t>: MySQL hoặc PostgreSQL để lưu trữ kết quả trận đấu và bảng xếp hạng.</w:t>
-      </w:r>
-    </w:p>
-    <w:p>
-      <w:pPr>
-        <w:keepNext w:val="0"/>
-        <w:keepLines w:val="0"/>
-        <w:widowControl/>
-        <w:numPr>
-          <w:ilvl w:val="0"/>
-          <w:numId w:val="70"/>
-        </w:numPr>
-        <w:suppressLineNumbers w:val="0"/>
-        <w:spacing w:before="0" w:beforeAutospacing="1" w:after="0" w:afterAutospacing="1"/>
-        <w:ind w:left="720" w:hanging="360"/>
-      </w:pPr>
-      <w:r>
-        <w:rPr>
-          <w:rStyle w:val="12"/>
-        </w:rPr>
-        <w:t>Frontend</w:t>
+          <w:lang w:val="en-US"/>
+        </w:rPr>
+        <w:t>Front-end</w:t>
       </w:r>
       <w:r>
         <w:t>: React hoặc Angular để hiển thị dữ liệu.</w:t>
@@ -13263,42 +12596,15 @@
         <w:spacing w:line="360" w:lineRule="auto"/>
         <w:ind w:left="1000" w:leftChars="0" w:right="0" w:rightChars="0" w:hanging="400" w:firstLineChars="0"/>
         <w:rPr>
+          <w:rFonts w:hint="default"/>
+        </w:rPr>
+      </w:pPr>
+      <w:r>
+        <w:rPr>
           <w:rStyle w:val="8"/>
           <w:rFonts w:hint="default"/>
         </w:rPr>
-      </w:pPr>
-      <w:r>
-        <w:rPr>
-          <w:rStyle w:val="8"/>
-          <w:rFonts w:hint="default"/>
-        </w:rPr>
         <w:t>Hỗ trợ API để tích hợp với hệ thống khác như trang web, ứng dụng di động.</w:t>
-      </w:r>
-    </w:p>
-    <w:p>
-      <w:pPr>
-        <w:pStyle w:val="11"/>
-        <w:bidi w:val="0"/>
-        <w:ind w:left="1400" w:leftChars="500" w:firstLine="0" w:firstLineChars="0"/>
-        <w:rPr>
-          <w:rFonts w:hint="default"/>
-        </w:rPr>
-      </w:pPr>
-      <w:r>
-        <w:rPr>
-          <w:rFonts w:hint="default"/>
-        </w:rPr>
-        <w:pict>
-          <v:rect id="_x0000_i1052" o:spt="1" style="height:1.5pt;width:432pt;" fillcolor="#A0A0A0" filled="t" stroked="f" coordsize="21600,21600" o:hr="t" o:hrstd="t" o:hralign="center">
-            <v:path/>
-            <v:fill on="t" focussize="0,0"/>
-            <v:stroke on="f"/>
-            <v:imagedata o:title=""/>
-            <o:lock v:ext="edit"/>
-            <w10:wrap type="none"/>
-            <w10:anchorlock/>
-          </v:rect>
-        </w:pict>
       </w:r>
     </w:p>
     <w:p>
@@ -13414,31 +12720,6 @@
         <w:spacing w:line="360" w:lineRule="auto"/>
         <w:ind w:left="420" w:leftChars="0" w:right="0" w:rightChars="0" w:hanging="420" w:firstLineChars="0"/>
         <w:rPr>
-          <w:rStyle w:val="8"/>
-          <w:rFonts w:hint="default"/>
-        </w:rPr>
-      </w:pPr>
-      <w:r>
-        <w:rPr>
-          <w:rStyle w:val="8"/>
-          <w:rFonts w:hint="default"/>
-        </w:rPr>
-        <w:t>Bảo mật: Xác thực người dùng, phân quyền quản trị viên và đội bóng.</w:t>
-      </w:r>
-    </w:p>
-    <w:p>
-      <w:pPr>
-        <w:keepNext w:val="0"/>
-        <w:keepLines w:val="0"/>
-        <w:widowControl/>
-        <w:numPr>
-          <w:ilvl w:val="0"/>
-          <w:numId w:val="0"/>
-        </w:numPr>
-        <w:suppressLineNumbers w:val="0"/>
-        <w:spacing w:line="360" w:lineRule="auto"/>
-        <w:ind w:leftChars="0"/>
-        <w:rPr>
           <w:rFonts w:hint="default" w:ascii="Times New Roman" w:hAnsi="Times New Roman" w:cs="Times New Roman"/>
           <w:sz w:val="28"/>
           <w:szCs w:val="28"/>
@@ -13446,21 +12727,10 @@
       </w:pPr>
       <w:r>
         <w:rPr>
-          <w:rFonts w:hint="default" w:ascii="Times New Roman" w:hAnsi="Times New Roman" w:cs="Times New Roman"/>
-          <w:sz w:val="28"/>
-          <w:szCs w:val="28"/>
-        </w:rPr>
-        <w:pict>
-          <v:rect id="_x0000_i1053" o:spt="1" style="height:1.5pt;width:432pt;" fillcolor="#A0A0A0" filled="t" stroked="f" coordsize="21600,21600" o:hr="t" o:hrstd="t" o:hralign="center">
-            <v:path/>
-            <v:fill on="t" focussize="0,0"/>
-            <v:stroke on="f"/>
-            <v:imagedata o:title=""/>
-            <o:lock v:ext="edit"/>
-            <w10:wrap type="none"/>
-            <w10:anchorlock/>
-          </v:rect>
-        </w:pict>
+          <w:rStyle w:val="8"/>
+          <w:rFonts w:hint="default"/>
+        </w:rPr>
+        <w:t>Bảo mật: Xác thực người dùng, phân quyền quản trị viên và đội bóng.</w:t>
       </w:r>
     </w:p>
     <w:p>
@@ -13533,7 +12803,22 @@
           <w:rStyle w:val="8"/>
           <w:rFonts w:hint="default"/>
         </w:rPr>
-        <w:t>Frontend: React/Vue.js</w:t>
+        <w:t>Front</w:t>
+      </w:r>
+      <w:r>
+        <w:rPr>
+          <w:rStyle w:val="8"/>
+          <w:rFonts w:hint="default"/>
+          <w:lang w:val="en-US"/>
+        </w:rPr>
+        <w:t>-</w:t>
+      </w:r>
+      <w:r>
+        <w:rPr>
+          <w:rStyle w:val="8"/>
+          <w:rFonts w:hint="default"/>
+        </w:rPr>
+        <w:t>end: React/Vue.js</w:t>
       </w:r>
     </w:p>
     <w:p>
@@ -13576,31 +12861,6 @@
         <w:spacing w:line="360" w:lineRule="auto"/>
         <w:ind w:left="420" w:leftChars="0" w:right="0" w:rightChars="0" w:hanging="420" w:firstLineChars="0"/>
         <w:rPr>
-          <w:rStyle w:val="8"/>
-          <w:rFonts w:hint="default"/>
-        </w:rPr>
-      </w:pPr>
-      <w:r>
-        <w:rPr>
-          <w:rStyle w:val="8"/>
-          <w:rFonts w:hint="default"/>
-        </w:rPr>
-        <w:t>Triển khai: Docker/Kubernetes</w:t>
-      </w:r>
-    </w:p>
-    <w:p>
-      <w:pPr>
-        <w:keepNext w:val="0"/>
-        <w:keepLines w:val="0"/>
-        <w:widowControl/>
-        <w:numPr>
-          <w:ilvl w:val="0"/>
-          <w:numId w:val="0"/>
-        </w:numPr>
-        <w:suppressLineNumbers w:val="0"/>
-        <w:spacing w:line="360" w:lineRule="auto"/>
-        <w:ind w:leftChars="0"/>
-        <w:rPr>
           <w:rFonts w:hint="default" w:ascii="Times New Roman" w:hAnsi="Times New Roman" w:cs="Times New Roman"/>
           <w:sz w:val="28"/>
           <w:szCs w:val="28"/>
@@ -13608,21 +12868,10 @@
       </w:pPr>
       <w:r>
         <w:rPr>
-          <w:rFonts w:hint="default" w:ascii="Times New Roman" w:hAnsi="Times New Roman" w:cs="Times New Roman"/>
-          <w:sz w:val="28"/>
-          <w:szCs w:val="28"/>
-        </w:rPr>
-        <w:pict>
-          <v:rect id="_x0000_i1054" o:spt="1" style="height:1.5pt;width:432pt;" fillcolor="#A0A0A0" filled="t" stroked="f" coordsize="21600,21600" o:hr="t" o:hrstd="t" o:hralign="center">
-            <v:path/>
-            <v:fill on="t" focussize="0,0"/>
-            <v:stroke on="f"/>
-            <v:imagedata o:title=""/>
-            <o:lock v:ext="edit"/>
-            <w10:wrap type="none"/>
-            <w10:anchorlock/>
-          </v:rect>
-        </w:pict>
+          <w:rStyle w:val="8"/>
+          <w:rFonts w:hint="default"/>
+        </w:rPr>
+        <w:t>Triển khai: Docker/Kubernetes</w:t>
       </w:r>
     </w:p>
     <w:p>
@@ -13824,8 +13073,6 @@
         <w:ind w:left="420" w:leftChars="0" w:right="0" w:rightChars="0" w:hanging="420" w:firstLineChars="0"/>
         <w:rPr>
           <w:rFonts w:hint="default" w:ascii="Times New Roman" w:hAnsi="Times New Roman" w:cs="Times New Roman"/>
-          <w:sz w:val="28"/>
-          <w:szCs w:val="28"/>
         </w:rPr>
       </w:pPr>
       <w:r>
@@ -13844,35 +13091,6 @@
           <w:szCs w:val="28"/>
         </w:rPr>
         <w:t xml:space="preserve"> Dữ liệu phải được sao lưu định kỳ hàng ngày và có cơ chế phục hồi nhanh chóng.</w:t>
-      </w:r>
-    </w:p>
-    <w:p>
-      <w:pPr>
-        <w:keepNext w:val="0"/>
-        <w:keepLines w:val="0"/>
-        <w:widowControl/>
-        <w:suppressLineNumbers w:val="0"/>
-        <w:spacing w:line="360" w:lineRule="auto"/>
-        <w:jc w:val="both"/>
-        <w:rPr>
-          <w:rFonts w:hint="default" w:ascii="Times New Roman" w:hAnsi="Times New Roman" w:cs="Times New Roman"/>
-        </w:rPr>
-      </w:pPr>
-      <w:r>
-        <w:rPr>
-          <w:rFonts w:hint="default" w:ascii="Times New Roman" w:hAnsi="Times New Roman" w:cs="Times New Roman"/>
-        </w:rPr>
-        <w:pict>
-          <v:rect id="_x0000_i1055" o:spt="1" style="height:1.5pt;width:432pt;" fillcolor="#A0A0A0" filled="t" stroked="f" coordsize="21600,21600" o:hr="t" o:hrstd="t" o:hralign="center">
-            <v:path/>
-            <v:fill on="t" focussize="0,0"/>
-            <v:stroke on="f"/>
-            <v:imagedata o:title=""/>
-            <o:lock v:ext="edit"/>
-            <w10:wrap type="none"/>
-            <w10:anchorlock/>
-          </v:rect>
-        </w:pict>
       </w:r>
     </w:p>
     <w:p>
@@ -22408,6 +21626,7 @@
       <w:ind w:leftChars="0"/>
     </w:pPr>
     <w:rPr>
+      <w:rFonts w:ascii="Times New Roman" w:hAnsi="Times New Roman" w:eastAsia="SimSun" w:cs="Times New Roman"/>
       <w:sz w:val="20"/>
       <w:szCs w:val="20"/>
     </w:rPr>
@@ -22419,6 +21638,7 @@
       <w:ind w:leftChars="200"/>
     </w:pPr>
     <w:rPr>
+      <w:rFonts w:ascii="Times New Roman" w:hAnsi="Times New Roman" w:eastAsia="SimSun" w:cs="Times New Roman"/>
       <w:sz w:val="20"/>
       <w:szCs w:val="20"/>
     </w:rPr>
@@ -22430,6 +21650,7 @@
       <w:ind w:leftChars="400"/>
     </w:pPr>
     <w:rPr>
+      <w:rFonts w:ascii="Times New Roman" w:hAnsi="Times New Roman" w:eastAsia="SimSun" w:cs="Times New Roman"/>
       <w:sz w:val="20"/>
       <w:szCs w:val="20"/>
     </w:rPr>

</xml_diff>